<commit_message>
Added Fig 2 Fixed French Guinea but Bhutan and Kosovo are a lost cause as rnaturalearth does not have their Geometries
</commit_message>
<xml_diff>
--- a/docs/Breznau Paper GWIP Long NSD.docx
+++ b/docs/Breznau Paper GWIP Long NSD.docx
@@ -200,57 +200,98 @@
         <w:rPr>
           <w:lang w:val="en-GB"/>
         </w:rPr>
-        <w:t xml:space="preserve"> across 188 countries from 1838 to 2020. </w:t>
-      </w:r>
-      <w:r>
-        <w:rPr>
-          <w:lang w:val="en-GB"/>
-        </w:rPr>
-        <w:t xml:space="preserve">In any </w:t>
-      </w:r>
-      <w:r>
-        <w:rPr>
-          <w:lang w:val="en-GB"/>
-        </w:rPr>
-        <w:t>country</w:t>
+        <w:t xml:space="preserve"> across 188 countries from </w:t>
+      </w:r>
+      <w:r>
+        <w:rPr>
+          <w:lang w:val="en-GB"/>
+        </w:rPr>
+        <w:t>inception through</w:t>
+      </w:r>
+      <w:r>
+        <w:rPr>
+          <w:lang w:val="en-GB"/>
+        </w:rPr>
+        <w:t xml:space="preserve"> 2020. </w:t>
+      </w:r>
+      <w:r>
+        <w:rPr>
+          <w:lang w:val="en-GB"/>
+        </w:rPr>
+        <w:t>The</w:t>
+      </w:r>
+      <w:r>
+        <w:rPr>
+          <w:lang w:val="en-GB"/>
+        </w:rPr>
+        <w:t xml:space="preserve"> </w:t>
+      </w:r>
+      <w:r>
+        <w:rPr>
+          <w:lang w:val="en-GB"/>
+        </w:rPr>
+        <w:t>data</w:t>
+      </w:r>
+      <w:r>
+        <w:rPr>
+          <w:lang w:val="en-GB"/>
+        </w:rPr>
+        <w:t xml:space="preserve"> records the name of the governing law, the type of program</w:t>
+      </w:r>
+      <w:r>
+        <w:rPr>
+          <w:lang w:val="en-GB"/>
+        </w:rPr>
+        <w:t>me</w:t>
+      </w:r>
+      <w:r>
+        <w:rPr>
+          <w:lang w:val="en-GB"/>
+        </w:rPr>
+        <w:t xml:space="preserve">, and </w:t>
+      </w:r>
+      <w:r>
+        <w:rPr>
+          <w:lang w:val="en-GB"/>
+        </w:rPr>
+        <w:t>the</w:t>
+      </w:r>
+      <w:r>
+        <w:rPr>
+          <w:lang w:val="en-GB"/>
+        </w:rPr>
+        <w:t xml:space="preserve"> </w:t>
+      </w:r>
+      <w:r>
+        <w:rPr>
+          <w:lang w:val="en-GB"/>
+        </w:rPr>
+        <w:t xml:space="preserve">labour force </w:t>
+      </w:r>
+      <w:r>
+        <w:rPr>
+          <w:lang w:val="en-GB"/>
+        </w:rPr>
+        <w:t>coverage and wage</w:t>
       </w:r>
       <w:r>
         <w:rPr>
           <w:lang w:val="en-GB"/>
         </w:rPr>
         <w:noBreakHyphen/>
-        <w:t xml:space="preserve">year </w:t>
-      </w:r>
-      <w:r>
-        <w:rPr>
-          <w:lang w:val="en-GB"/>
-        </w:rPr>
-        <w:t>with evidence of a major legislation or outlay change</w:t>
-      </w:r>
-      <w:r>
-        <w:rPr>
-          <w:lang w:val="en-GB"/>
-        </w:rPr>
-        <w:t>, the file records the name of the governing law, the type of program</w:t>
-      </w:r>
-      <w:r>
-        <w:rPr>
-          <w:lang w:val="en-GB"/>
-        </w:rPr>
-        <w:t>me</w:t>
-      </w:r>
-      <w:r>
-        <w:rPr>
-          <w:lang w:val="en-GB"/>
-        </w:rPr>
-        <w:t>, and provides estimates of coverage and wage</w:t>
-      </w:r>
-      <w:r>
-        <w:rPr>
-          <w:lang w:val="en-GB"/>
-        </w:rPr>
-        <w:noBreakHyphen/>
-        <w:t>replacement generosity for both permanent and temporary</w:t>
+        <w:t xml:space="preserve">replacement </w:t>
+      </w:r>
+      <w:r>
+        <w:rPr>
+          <w:lang w:val="en-GB"/>
+        </w:rPr>
+        <w:t>rates</w:t>
+      </w:r>
+      <w:r>
+        <w:rPr>
+          <w:lang w:val="en-GB"/>
+        </w:rPr>
+        <w:t xml:space="preserve"> for both permanent and temporary</w:t>
       </w:r>
       <w:r>
         <w:rPr>
@@ -274,19 +315,63 @@
         <w:rPr>
           <w:lang w:val="en-GB"/>
         </w:rPr>
+        <w:t>, every time there is a major policy introduced or amended</w:t>
+      </w:r>
+      <w:r>
+        <w:rPr>
+          <w:lang w:val="en-GB"/>
+        </w:rPr>
         <w:t xml:space="preserve">. </w:t>
       </w:r>
       <w:r>
         <w:rPr>
           <w:lang w:val="en-GB"/>
         </w:rPr>
-        <w:t xml:space="preserve">From the 2000s onward, additional data points are added even in the absence of policy changes – taking advantage of greater source material availability and increasing analytical power. </w:t>
-      </w:r>
-      <w:r>
-        <w:rPr>
-          <w:lang w:val="en-GB"/>
-        </w:rPr>
-        <w:t>The data can be combined with the GWIP Cross-Sectional, a</w:t>
+        <w:t xml:space="preserve">From the 2000s onward, additional data points are added even in the absence of policy changes </w:t>
+      </w:r>
+      <w:r>
+        <w:rPr>
+          <w:lang w:val="en-GB"/>
+        </w:rPr>
+        <w:t>because of higher quality</w:t>
+      </w:r>
+      <w:r>
+        <w:rPr>
+          <w:lang w:val="en-GB"/>
+        </w:rPr>
+        <w:t xml:space="preserve"> source material and </w:t>
+      </w:r>
+      <w:r>
+        <w:rPr>
+          <w:lang w:val="en-GB"/>
+        </w:rPr>
+        <w:t xml:space="preserve">with the goal of </w:t>
+      </w:r>
+      <w:r>
+        <w:rPr>
+          <w:lang w:val="en-GB"/>
+        </w:rPr>
+        <w:t xml:space="preserve">increasing analytical power. </w:t>
+      </w:r>
+      <w:r>
+        <w:rPr>
+          <w:lang w:val="en-GB"/>
+        </w:rPr>
+        <w:t xml:space="preserve">The data can be combined with the </w:t>
+      </w:r>
+      <w:r>
+        <w:rPr>
+          <w:i/>
+          <w:iCs/>
+          <w:lang w:val="en-GB"/>
+        </w:rPr>
+        <w:t>GWIP Cross-Sectional</w:t>
+      </w:r>
+      <w:r>
+        <w:rPr>
+          <w:lang w:val="en-GB"/>
+        </w:rPr>
+        <w:t>, a</w:t>
       </w:r>
       <w:r>
         <w:rPr>
@@ -328,7 +413,13 @@
         <w:rPr>
           <w:lang w:val="en-GB"/>
         </w:rPr>
-        <w:t>engage in diverse research activities in welfare state, social policy and socio-economics</w:t>
+        <w:t xml:space="preserve">engage in diverse research activities in welfare state, social policy and </w:t>
+      </w:r>
+      <w:r>
+        <w:rPr>
+          <w:lang w:val="en-GB"/>
+        </w:rPr>
+        <w:t>socioeconomics</w:t>
       </w:r>
       <w:r>
         <w:rPr>
@@ -340,7 +431,13 @@
         <w:rPr>
           <w:lang w:val="en-GB"/>
         </w:rPr>
-        <w:t xml:space="preserve">In the absence of evidence of a policy change or policy collapse (as during wars) I assume that policies do not change in between data points and provide code to fill in these data points and merge the data with other datasets. </w:t>
+        <w:t>I provide R code for users demonstrating how to generate yearly time-series for each country and how to merge with other sources to enable descriptive and statistical analysis and visualizations</w:t>
+      </w:r>
+      <w:r>
+        <w:rPr>
+          <w:lang w:val="en-GB"/>
+        </w:rPr>
+        <w:t xml:space="preserve">. </w:t>
       </w:r>
       <w:r>
         <w:rPr>
@@ -358,25 +455,37 @@
         <w:rPr>
           <w:lang w:val="en-GB"/>
         </w:rPr>
-        <w:t>and versioned datasets are available on the Harvard Dataverse.</w:t>
-      </w:r>
-      <w:r>
-        <w:rPr>
-          <w:lang w:val="en-GB"/>
-        </w:rPr>
-        <w:t xml:space="preserve"> Replication and recommended usage scripts are available in the Online Repository</w:t>
-      </w:r>
-      <w:r>
-        <w:rPr>
-          <w:lang w:val="en-GB"/>
-        </w:rPr>
-        <w:t xml:space="preserve"> (GitHub)</w:t>
+        <w:t>and versioned datasets are available on the Harvard Dataverse</w:t>
+      </w:r>
+      <w:r>
+        <w:rPr>
+          <w:lang w:val="en-GB"/>
+        </w:rPr>
+        <w:t xml:space="preserve"> and the usage scripts in the Online Repository on </w:t>
+      </w:r>
+      <w:r>
+        <w:rPr>
+          <w:lang w:val="en-GB"/>
+        </w:rPr>
+        <w:t>GitHub</w:t>
       </w:r>
       <w:r>
         <w:rPr>
           <w:lang w:val="en-GB"/>
         </w:rPr>
         <w:t>.</w:t>
+      </w:r>
+    </w:p>
+    <w:p>
+      <w:pPr>
+        <w:rPr>
+          <w:b/>
+          <w:bCs/>
+          <w:lang w:val="en-GB"/>
+        </w:rPr>
+      </w:pPr>
+      <w:r>
+        <w:br w:type="page"/>
       </w:r>
     </w:p>
     <w:p>
@@ -384,7 +493,8 @@
         <w:pStyle w:val="Heading1"/>
       </w:pPr>
       <w:r>
-        <w:t>Background &amp; Summary</w:t>
+        <w:lastRenderedPageBreak/>
+        <w:t>Background</w:t>
       </w:r>
     </w:p>
     <w:p>
@@ -454,13 +564,85 @@
         <w:rPr>
           <w:lang w:val="en-GB"/>
         </w:rPr>
-        <w:t xml:space="preserve">Its rise coincides with the Industrial Revolution because of the horrific injuries and deaths that occurred as a result the mechanization of extraction and production. The idea of insurance against risks associated with work </w:t>
-      </w:r>
-      <w:r>
-        <w:rPr>
-          <w:lang w:val="en-GB"/>
-        </w:rPr>
-        <w:t>had it origins prior to industriali</w:t>
+        <w:t>Its rise coincides with the Industrial Revolution</w:t>
+      </w:r>
+      <w:r>
+        <w:rPr>
+          <w:lang w:val="en-GB"/>
+        </w:rPr>
+        <w:t xml:space="preserve">, motivative in part by the </w:t>
+      </w:r>
+      <w:r>
+        <w:rPr>
+          <w:lang w:val="en-GB"/>
+        </w:rPr>
+        <w:t xml:space="preserve">horrific injuries and deaths that occurred </w:t>
+      </w:r>
+      <w:r>
+        <w:rPr>
+          <w:lang w:val="en-GB"/>
+        </w:rPr>
+        <w:t>in</w:t>
+      </w:r>
+      <w:r>
+        <w:rPr>
+          <w:lang w:val="en-GB"/>
+        </w:rPr>
+        <w:t xml:space="preserve"> the mechanization </w:t>
+      </w:r>
+      <w:r>
+        <w:rPr>
+          <w:lang w:val="en-GB"/>
+        </w:rPr>
+        <w:t>of</w:t>
+      </w:r>
+      <w:r>
+        <w:rPr>
+          <w:lang w:val="en-GB"/>
+        </w:rPr>
+        <w:t xml:space="preserve"> extraction and production</w:t>
+      </w:r>
+      <w:r>
+        <w:rPr>
+          <w:lang w:val="en-GB"/>
+        </w:rPr>
+        <w:t xml:space="preserve"> processes</w:t>
+      </w:r>
+      <w:r>
+        <w:rPr>
+          <w:lang w:val="en-GB"/>
+        </w:rPr>
+        <w:t>.</w:t>
+      </w:r>
+      <w:r>
+        <w:rPr>
+          <w:lang w:val="en-GB"/>
+        </w:rPr>
+        <w:t xml:space="preserve"> </w:t>
+      </w:r>
+      <w:r>
+        <w:rPr>
+          <w:lang w:val="en-GB"/>
+        </w:rPr>
+        <w:t xml:space="preserve">The idea of </w:t>
+      </w:r>
+      <w:r>
+        <w:rPr>
+          <w:lang w:val="en-GB"/>
+        </w:rPr>
+        <w:t>protection</w:t>
+      </w:r>
+      <w:r>
+        <w:rPr>
+          <w:lang w:val="en-GB"/>
+        </w:rPr>
+        <w:t xml:space="preserve"> against risks associated with work </w:t>
+      </w:r>
+      <w:r>
+        <w:rPr>
+          <w:lang w:val="en-GB"/>
+        </w:rPr>
+        <w:t>ha</w:t>
       </w:r>
       <w:r>
         <w:rPr>
@@ -472,12 +654,42 @@
         <w:rPr>
           <w:lang w:val="en-GB"/>
         </w:rPr>
+        <w:t xml:space="preserve"> </w:t>
+      </w:r>
+      <w:r>
+        <w:rPr>
+          <w:lang w:val="en-GB"/>
+        </w:rPr>
+        <w:t>pre-</w:t>
+      </w:r>
+      <w:r>
+        <w:rPr>
+          <w:lang w:val="en-GB"/>
+        </w:rPr>
+        <w:t>industriali</w:t>
+      </w:r>
+      <w:r>
+        <w:rPr>
+          <w:lang w:val="en-GB"/>
+        </w:rPr>
+        <w:t>s</w:t>
+      </w:r>
+      <w:r>
+        <w:rPr>
+          <w:lang w:val="en-GB"/>
+        </w:rPr>
         <w:t>ation</w:t>
       </w:r>
       <w:r>
         <w:rPr>
           <w:lang w:val="en-GB"/>
         </w:rPr>
+        <w:t xml:space="preserve"> origins</w:t>
+      </w:r>
+      <w:r>
+        <w:rPr>
+          <w:lang w:val="en-GB"/>
+        </w:rPr>
         <w:t xml:space="preserve">. </w:t>
       </w:r>
       <w:r>
@@ -496,7 +708,19 @@
         <w:rPr>
           <w:lang w:val="en-GB"/>
         </w:rPr>
-        <w:t xml:space="preserve"> and China compensated </w:t>
+        <w:t xml:space="preserve"> and China </w:t>
+      </w:r>
+      <w:r>
+        <w:rPr>
+          <w:lang w:val="en-GB"/>
+        </w:rPr>
+        <w:t xml:space="preserve">for example, </w:t>
+      </w:r>
+      <w:r>
+        <w:rPr>
+          <w:lang w:val="en-GB"/>
+        </w:rPr>
+        <w:t xml:space="preserve">compensated </w:t>
       </w:r>
       <w:r>
         <w:rPr>
@@ -514,25 +738,107 @@
         <w:rPr>
           <w:lang w:val="en-GB"/>
         </w:rPr>
-        <w:t>, most often for soldiers</w:t>
-      </w:r>
-      <w:r>
-        <w:rPr>
-          <w:lang w:val="en-GB"/>
-        </w:rPr>
-        <w:t xml:space="preserve">. In the nineteenth century industrialisation increased workplace risk and social tensions. Prussian Chancellor Otto von Bismarck </w:t>
-      </w:r>
-      <w:r>
-        <w:rPr>
-          <w:lang w:val="en-GB"/>
-        </w:rPr>
-        <w:t xml:space="preserve">introduced a work-injury insurance scheme in </w:t>
-      </w:r>
-      <w:r>
-        <w:rPr>
-          <w:lang w:val="en-GB"/>
-        </w:rPr>
-        <w:t>1884, creating the first modern social insurance programme for industrial injuries. Within a few decades, similar legislation spread through Europe and North America, although implementation varied greatly by country</w:t>
+        <w:t xml:space="preserve"> remunerations</w:t>
+      </w:r>
+      <w:r>
+        <w:rPr>
+          <w:lang w:val="en-GB"/>
+        </w:rPr>
+        <w:t xml:space="preserve">, most often for </w:t>
+      </w:r>
+      <w:r>
+        <w:rPr>
+          <w:lang w:val="en-GB"/>
+        </w:rPr>
+        <w:t>military occupations</w:t>
+      </w:r>
+      <w:r>
+        <w:rPr>
+          <w:lang w:val="en-GB"/>
+        </w:rPr>
+        <w:t>.</w:t>
+      </w:r>
+      <w:r>
+        <w:rPr>
+          <w:lang w:val="en-GB"/>
+        </w:rPr>
+        <w:t xml:space="preserve"> The earliest laws put all responsibility in the hands of employers, known as </w:t>
+      </w:r>
+      <w:r>
+        <w:rPr>
+          <w:i/>
+          <w:iCs/>
+          <w:lang w:val="en-GB"/>
+        </w:rPr>
+        <w:t>employer liability</w:t>
+      </w:r>
+      <w:r>
+        <w:rPr>
+          <w:lang w:val="en-GB"/>
+        </w:rPr>
+        <w:t>, but this proved to provide little if anything for the workers who were injured in practice.</w:t>
+      </w:r>
+      <w:r>
+        <w:rPr>
+          <w:lang w:val="en-GB"/>
+        </w:rPr>
+        <w:t xml:space="preserve"> </w:t>
+      </w:r>
+      <w:r>
+        <w:rPr>
+          <w:lang w:val="en-GB"/>
+        </w:rPr>
+        <w:t xml:space="preserve"> In the nineteenth century Prussian Chancellor Otto von Bismarck </w:t>
+      </w:r>
+      <w:r>
+        <w:rPr>
+          <w:lang w:val="en-GB"/>
+        </w:rPr>
+        <w:t>introduced a work-injury insurance scheme</w:t>
+      </w:r>
+      <w:r>
+        <w:rPr>
+          <w:lang w:val="en-GB"/>
+        </w:rPr>
+        <w:t xml:space="preserve">, creating the first modern </w:t>
+      </w:r>
+      <w:r>
+        <w:rPr>
+          <w:i/>
+          <w:iCs/>
+          <w:lang w:val="en-GB"/>
+        </w:rPr>
+        <w:t>social insurance</w:t>
+      </w:r>
+      <w:r>
+        <w:rPr>
+          <w:lang w:val="en-GB"/>
+        </w:rPr>
+        <w:t xml:space="preserve"> programme for industrial injuries. Within a few decades, similar legislation </w:t>
+      </w:r>
+      <w:r>
+        <w:rPr>
+          <w:lang w:val="en-GB"/>
+        </w:rPr>
+        <w:t xml:space="preserve">was introduced for other social risks and the ideal of social insurance </w:t>
+      </w:r>
+      <w:r>
+        <w:rPr>
+          <w:lang w:val="en-GB"/>
+        </w:rPr>
+        <w:t>spread through Europe</w:t>
+      </w:r>
+      <w:r>
+        <w:rPr>
+          <w:lang w:val="en-GB"/>
+        </w:rPr>
+        <w:t xml:space="preserve"> and North America</w:t>
+      </w:r>
+      <w:r>
+        <w:rPr>
+          <w:lang w:val="en-GB"/>
+        </w:rPr>
+        <w:t>, although implementation varied greatly by country</w:t>
       </w:r>
       <w:r>
         <w:rPr>
@@ -603,7 +909,19 @@
         <w:rPr>
           <w:lang w:val="en-GB"/>
         </w:rPr>
-        <w:t xml:space="preserve">outside of the Global North or prior to the year 2000 was scarce or non-existent until now </w:t>
+        <w:t xml:space="preserve">outside of the Global North </w:t>
+      </w:r>
+      <w:r>
+        <w:rPr>
+          <w:lang w:val="en-GB"/>
+        </w:rPr>
+        <w:t>and</w:t>
+      </w:r>
+      <w:r>
+        <w:rPr>
+          <w:lang w:val="en-GB"/>
+        </w:rPr>
+        <w:t xml:space="preserve"> prior to the year 2000 was scarce or non-existent until now </w:t>
       </w:r>
       <w:r>
         <w:rPr>
@@ -649,7 +967,7 @@
           <w:iCs/>
           <w:lang w:val="en-GB"/>
         </w:rPr>
-        <w:t xml:space="preserve">Global </w:t>
+        <w:t>Global Work</w:t>
       </w:r>
       <w:r>
         <w:rPr>
@@ -657,8 +975,8 @@
           <w:iCs/>
           <w:lang w:val="en-GB"/>
         </w:rPr>
-        <w:lastRenderedPageBreak/>
-        <w:t>Work</w:t>
+        <w:noBreakHyphen/>
+        <w:t>Injury Policy Database</w:t>
       </w:r>
       <w:r>
         <w:rPr>
@@ -666,58 +984,155 @@
           <w:iCs/>
           <w:lang w:val="en-GB"/>
         </w:rPr>
+        <w:t xml:space="preserve"> Longitudinal</w:t>
+      </w:r>
+      <w:r>
+        <w:rPr>
+          <w:lang w:val="en-GB"/>
+        </w:rPr>
+        <w:t xml:space="preserve"> </w:t>
+      </w:r>
+      <w:r>
+        <w:rPr>
+          <w:lang w:val="en-GB"/>
+        </w:rPr>
+        <w:t xml:space="preserve">(first release: </w:t>
+      </w:r>
+      <w:r>
+        <w:rPr>
+          <w:i/>
+          <w:iCs/>
+          <w:lang w:val="en-GB"/>
+        </w:rPr>
+        <w:t>gwip_long</w:t>
+      </w:r>
+      <w:r>
+        <w:rPr>
+          <w:lang w:val="en-GB"/>
+        </w:rPr>
+        <w:t xml:space="preserve"> </w:t>
+      </w:r>
+      <w:r>
+        <w:rPr>
+          <w:i/>
+          <w:iCs/>
+          <w:lang w:val="en-GB"/>
+        </w:rPr>
+        <w:t>v1.0</w:t>
+      </w:r>
+      <w:r>
+        <w:rPr>
+          <w:lang w:val="en-GB"/>
+        </w:rPr>
+        <w:t xml:space="preserve">) </w:t>
+      </w:r>
+      <w:r>
+        <w:rPr>
+          <w:lang w:val="en-GB"/>
+        </w:rPr>
+        <w:t>is a first attempt to fill these scientific data gaps</w:t>
+      </w:r>
+      <w:r>
+        <w:rPr>
+          <w:lang w:val="en-GB"/>
+        </w:rPr>
+        <w:t>. An earlier cross</w:t>
+      </w:r>
+      <w:r>
+        <w:rPr>
+          <w:lang w:val="en-GB"/>
+        </w:rPr>
         <w:noBreakHyphen/>
-        <w:t>Injury Policy Database</w:t>
-      </w:r>
-      <w:r>
-        <w:rPr>
-          <w:lang w:val="en-GB"/>
-        </w:rPr>
-        <w:t xml:space="preserve"> (GWIP) </w:t>
-      </w:r>
-      <w:r>
-        <w:rPr>
-          <w:lang w:val="en-GB"/>
-        </w:rPr>
-        <w:t>is a first attempt to fill these scientific data gaps</w:t>
-      </w:r>
-      <w:r>
-        <w:rPr>
-          <w:lang w:val="en-GB"/>
-        </w:rPr>
-        <w:t>. An earlier cross</w:t>
+        <w:t xml:space="preserve">sectional </w:t>
+      </w:r>
+      <w:r>
+        <w:rPr>
+          <w:lang w:val="en-GB"/>
+        </w:rPr>
+        <w:t>version now in its third release</w:t>
+      </w:r>
+      <w:r>
+        <w:rPr>
+          <w:lang w:val="en-GB"/>
+        </w:rPr>
+        <w:t xml:space="preserve"> (</w:t>
+      </w:r>
+      <w:r>
+        <w:rPr>
+          <w:i/>
+          <w:iCs/>
+          <w:lang w:val="en-GB"/>
+        </w:rPr>
+        <w:t>gwip v3.</w:t>
+      </w:r>
+      <w:r>
+        <w:rPr>
+          <w:i/>
+          <w:iCs/>
+          <w:lang w:val="en-GB"/>
+        </w:rPr>
+        <w:t>1</w:t>
+      </w:r>
+      <w:r>
+        <w:rPr>
+          <w:lang w:val="en-GB"/>
+        </w:rPr>
+        <w:t>) harmonised information on the first adoption of work</w:t>
       </w:r>
       <w:r>
         <w:rPr>
           <w:lang w:val="en-GB"/>
         </w:rPr>
         <w:noBreakHyphen/>
-        <w:t>sectional release (GWIP_v3) harmonised information on the first adoption of work</w:t>
-      </w:r>
-      <w:r>
-        <w:rPr>
-          <w:lang w:val="en-GB"/>
-        </w:rPr>
-        <w:noBreakHyphen/>
-        <w:t xml:space="preserve">injury laws, program types, coverage of various occupational groups and generosity of benefits for 189 countries as of 2020. The GWIP_v3 data are available as file gwip_v3.tab on the Harvard Dataverse and contain 34 variables for 189 </w:t>
+        <w:t xml:space="preserve">injury laws, program types, coverage of various occupational groups and generosity of benefits </w:t>
+      </w:r>
+      <w:r>
+        <w:rPr>
+          <w:lang w:val="en-GB"/>
+        </w:rPr>
+        <w:t>globally</w:t>
+      </w:r>
+      <w:r>
+        <w:rPr>
+          <w:lang w:val="en-GB"/>
+        </w:rPr>
+        <w:t xml:space="preserve"> as of 2020. The </w:t>
+      </w:r>
+      <w:r>
+        <w:rPr>
+          <w:i/>
+          <w:iCs/>
+          <w:lang w:val="en-GB"/>
+        </w:rPr>
+        <w:t xml:space="preserve">gwip </w:t>
+      </w:r>
+      <w:r>
+        <w:rPr>
+          <w:i/>
+          <w:iCs/>
+          <w:lang w:val="en-GB"/>
+        </w:rPr>
+        <w:t>v3</w:t>
+      </w:r>
+      <w:r>
+        <w:rPr>
+          <w:i/>
+          <w:iCs/>
+          <w:lang w:val="en-GB"/>
+        </w:rPr>
+        <w:t>.1</w:t>
+      </w:r>
+      <w:r>
+        <w:rPr>
+          <w:lang w:val="en-GB"/>
+        </w:rPr>
+        <w:t xml:space="preserve"> data are available on the Harvard Dataverse and contain 34 variables for 189 </w:t>
       </w:r>
       <w:r>
         <w:rPr>
           <w:lang w:val="en-GB"/>
         </w:rPr>
         <w:t>countries (or territories in a few cases)</w:t>
-      </w:r>
-      <w:r>
-        <w:rPr>
-          <w:lang w:val="en-GB"/>
-        </w:rPr>
-        <w:t xml:space="preserve">. </w:t>
-      </w:r>
-      <w:r>
-        <w:rPr>
-          <w:lang w:val="en-GB"/>
-        </w:rPr>
-        <w:t>It provides data on early adoption and comparative coverage and replacement rates in 2020, but the longitudinal perspective is missing</w:t>
       </w:r>
       <w:r>
         <w:rPr>
@@ -736,19 +1151,77 @@
         <w:rPr>
           <w:lang w:val="en-GB"/>
         </w:rPr>
-        <w:t xml:space="preserve">The GWIP_long v1.0 file </w:t>
-      </w:r>
-      <w:r>
-        <w:rPr>
-          <w:lang w:val="en-GB"/>
-        </w:rPr>
-        <w:t>finally adds the longitudinal development of coverage as a percentage of the labour force and replacement rate as a percentage of previous wages since the introduction of work-injury policy in each of 188 countries</w:t>
-      </w:r>
-      <w:r>
-        <w:rPr>
-          <w:lang w:val="en-GB"/>
-        </w:rPr>
-        <w:t>. It records 1,467 country</w:t>
+        <w:t xml:space="preserve">The </w:t>
+      </w:r>
+      <w:r>
+        <w:rPr>
+          <w:i/>
+          <w:iCs/>
+          <w:lang w:val="en-GB"/>
+        </w:rPr>
+        <w:t>gwip</w:t>
+      </w:r>
+      <w:r>
+        <w:rPr>
+          <w:i/>
+          <w:iCs/>
+          <w:lang w:val="en-GB"/>
+        </w:rPr>
+        <w:t>_long v1.0</w:t>
+      </w:r>
+      <w:r>
+        <w:rPr>
+          <w:lang w:val="en-GB"/>
+        </w:rPr>
+        <w:t xml:space="preserve"> file </w:t>
+      </w:r>
+      <w:r>
+        <w:rPr>
+          <w:lang w:val="en-GB"/>
+        </w:rPr>
+        <w:t>finally adds the longitudinal development of coverage as a percentage of the labour force and replacement rate as a percentage of previous wages</w:t>
+      </w:r>
+      <w:r>
+        <w:rPr>
+          <w:lang w:val="en-GB"/>
+        </w:rPr>
+        <w:t>. There is a data point entered for each country-year when a major policy change or amendment took place</w:t>
+      </w:r>
+      <w:r>
+        <w:rPr>
+          <w:lang w:val="en-GB"/>
+        </w:rPr>
+        <w:t xml:space="preserve"> since the introduction of work-injury </w:t>
+      </w:r>
+      <w:r>
+        <w:rPr>
+          <w:lang w:val="en-GB"/>
+        </w:rPr>
+        <w:t xml:space="preserve">a </w:t>
+      </w:r>
+      <w:r>
+        <w:rPr>
+          <w:lang w:val="en-GB"/>
+        </w:rPr>
+        <w:t>policy in each of 188 countries</w:t>
+      </w:r>
+      <w:r>
+        <w:rPr>
+          <w:lang w:val="en-GB"/>
+        </w:rPr>
+        <w:t xml:space="preserve">. It </w:t>
+      </w:r>
+      <w:r>
+        <w:rPr>
+          <w:lang w:val="en-GB"/>
+        </w:rPr>
+        <w:t>includes</w:t>
+      </w:r>
+      <w:r>
+        <w:rPr>
+          <w:lang w:val="en-GB"/>
+        </w:rPr>
+        <w:t xml:space="preserve"> 1,467 country</w:t>
       </w:r>
       <w:r>
         <w:rPr>
@@ -767,7 +1240,19 @@
         <w:rPr>
           <w:lang w:val="en-GB"/>
         </w:rPr>
-        <w:t xml:space="preserve"> qualifying periods and conditions, and notes on sources and assumptions. </w:t>
+        <w:t xml:space="preserve"> qualifying periods and conditions, and notes on sources and assumptions</w:t>
+      </w:r>
+      <w:r>
+        <w:rPr>
+          <w:lang w:val="en-GB"/>
+        </w:rPr>
+        <w:t xml:space="preserve"> made to ensure the highest standard of comparability across countries</w:t>
+      </w:r>
+      <w:r>
+        <w:rPr>
+          <w:lang w:val="en-GB"/>
+        </w:rPr>
+        <w:t xml:space="preserve">. </w:t>
       </w:r>
       <w:r>
         <w:rPr>
@@ -785,7 +1270,19 @@
         <w:rPr>
           <w:lang w:val="en-GB"/>
         </w:rPr>
-        <w:t>when primary or secondary sources confirm that a law was introduced or a policy changed</w:t>
+        <w:t xml:space="preserve">when primary or secondary sources </w:t>
+      </w:r>
+      <w:r>
+        <w:rPr>
+          <w:lang w:val="en-GB"/>
+        </w:rPr>
+        <w:t xml:space="preserve">were found to </w:t>
+      </w:r>
+      <w:r>
+        <w:rPr>
+          <w:lang w:val="en-GB"/>
+        </w:rPr>
+        <w:t>confirm that a law was introduced or a policy changed</w:t>
       </w:r>
       <w:r>
         <w:rPr>
@@ -797,7 +1294,73 @@
         <w:rPr>
           <w:lang w:val="en-GB"/>
         </w:rPr>
-        <w:t xml:space="preserve">In the 2000s, and largely based on the regularity of Social Security Programs Throughout the World data, I was able to have observational data points every 4 years for most countries. </w:t>
+        <w:t>L</w:t>
+      </w:r>
+      <w:r>
+        <w:rPr>
+          <w:lang w:val="en-GB"/>
+        </w:rPr>
+        <w:t xml:space="preserve">argely based on the </w:t>
+      </w:r>
+      <w:r>
+        <w:rPr>
+          <w:lang w:val="en-GB"/>
+        </w:rPr>
+        <w:t>availability of</w:t>
+      </w:r>
+      <w:r>
+        <w:rPr>
+          <w:lang w:val="en-GB"/>
+        </w:rPr>
+        <w:t xml:space="preserve"> Social Security Programs Throughout the World </w:t>
+      </w:r>
+      <w:r>
+        <w:rPr>
+          <w:lang w:val="en-GB"/>
+        </w:rPr>
+        <w:t>(SSP</w:t>
+      </w:r>
+      <w:r>
+        <w:rPr>
+          <w:lang w:val="en-GB"/>
+        </w:rPr>
+        <w:t>T</w:t>
+      </w:r>
+      <w:r>
+        <w:rPr>
+          <w:lang w:val="en-GB"/>
+        </w:rPr>
+        <w:t xml:space="preserve">W) </w:t>
+      </w:r>
+      <w:r>
+        <w:rPr>
+          <w:lang w:val="en-GB"/>
+        </w:rPr>
+        <w:t xml:space="preserve">data, I </w:t>
+      </w:r>
+      <w:r>
+        <w:rPr>
+          <w:lang w:val="en-GB"/>
+        </w:rPr>
+        <w:t>coded observational</w:t>
+      </w:r>
+      <w:r>
+        <w:rPr>
+          <w:lang w:val="en-GB"/>
+        </w:rPr>
+        <w:t xml:space="preserve"> data points every 4 years </w:t>
+      </w:r>
+      <w:r>
+        <w:rPr>
+          <w:lang w:val="en-GB"/>
+        </w:rPr>
+        <w:t xml:space="preserve">during the 2000s </w:t>
+      </w:r>
+      <w:r>
+        <w:rPr>
+          <w:lang w:val="en-GB"/>
+        </w:rPr>
+        <w:t xml:space="preserve">for most countries. </w:t>
       </w:r>
     </w:p>
     <w:p>
@@ -810,19 +1373,136 @@
         <w:rPr>
           <w:lang w:val="en-GB"/>
         </w:rPr>
-        <w:t>Between legislative changes, replacement rates are assumed to remain stable while coverage may change only when evidence suggests an increase</w:t>
-      </w:r>
-      <w:r>
-        <w:rPr>
-          <w:lang w:val="en-GB"/>
-        </w:rPr>
-        <w:t>. I do not code these assumptions into the data, but offer a workflow here to generate them</w:t>
-      </w:r>
-      <w:r>
-        <w:rPr>
-          <w:lang w:val="en-GB"/>
-        </w:rPr>
-        <w:t>. The resulting dataset enables analyses of policy diffusion, convergence and divergence, and facilitates linkage with other longitudinal social policy databases such as the Social Insurance Entitlements Dataset (SIED).</w:t>
+        <w:t xml:space="preserve">Data points are missing in between country-years without a known policy change prior to 2000. I do this intentionally to enable the user to make decisions about how best to fill in these data points depending on their analytical goals. </w:t>
+      </w:r>
+      <w:r>
+        <w:rPr>
+          <w:lang w:val="en-GB"/>
+        </w:rPr>
+        <w:t xml:space="preserve">As a comparative welfare state </w:t>
+      </w:r>
+      <w:r>
+        <w:rPr>
+          <w:lang w:val="en-GB"/>
+        </w:rPr>
+        <w:lastRenderedPageBreak/>
+        <w:t>scholar, I assume that b</w:t>
+      </w:r>
+      <w:r>
+        <w:rPr>
+          <w:lang w:val="en-GB"/>
+        </w:rPr>
+        <w:t>etween</w:t>
+      </w:r>
+      <w:r>
+        <w:rPr>
+          <w:lang w:val="en-GB"/>
+        </w:rPr>
+        <w:t xml:space="preserve"> observed</w:t>
+      </w:r>
+      <w:r>
+        <w:rPr>
+          <w:lang w:val="en-GB"/>
+        </w:rPr>
+        <w:t xml:space="preserve"> legislative changes, </w:t>
+      </w:r>
+      <w:r>
+        <w:rPr>
+          <w:lang w:val="en-GB"/>
+        </w:rPr>
+        <w:t xml:space="preserve">coverage and </w:t>
+      </w:r>
+      <w:r>
+        <w:rPr>
+          <w:lang w:val="en-GB"/>
+        </w:rPr>
+        <w:t xml:space="preserve">replacement rates are </w:t>
+      </w:r>
+      <w:r>
+        <w:rPr>
+          <w:lang w:val="en-GB"/>
+        </w:rPr>
+        <w:t xml:space="preserve">relatively </w:t>
+      </w:r>
+      <w:r>
+        <w:rPr>
+          <w:lang w:val="en-GB"/>
+        </w:rPr>
+        <w:t>stable</w:t>
+      </w:r>
+      <w:r>
+        <w:rPr>
+          <w:lang w:val="en-GB"/>
+        </w:rPr>
+        <w:t xml:space="preserve">. </w:t>
+      </w:r>
+      <w:r>
+        <w:rPr>
+          <w:lang w:val="en-GB"/>
+        </w:rPr>
+        <w:t>Coverage does increase over time based on labour force changes. For example, laws sometimes cover only blue-collar, industrial wage earners. As the percentage of a country’s labour force that are such workers increases due to industrialisation, the coverage rate then increases without a legal change</w:t>
+      </w:r>
+      <w:r>
+        <w:rPr>
+          <w:lang w:val="en-GB"/>
+        </w:rPr>
+        <w:t xml:space="preserve">. </w:t>
+      </w:r>
+      <w:r>
+        <w:rPr>
+          <w:lang w:val="en-GB"/>
+        </w:rPr>
+        <w:t xml:space="preserve">To generate Figure 1 and XXX in this Data Descriptor, I interpolated coverage values based on basic time and economic growth variable imputations. The workflow to generate the underlying data is provided in the Online Repository. </w:t>
+      </w:r>
+      <w:r>
+        <w:rPr>
+          <w:lang w:val="en-GB"/>
+        </w:rPr>
+        <w:t>The resulting dataset enables analyses of policy diffusion, convergence and divergence, and facilitates linkage with other longitudinal social policy databases such as the Social Insurance Entitlements Dataset (SIED)</w:t>
+      </w:r>
+      <w:r>
+        <w:rPr>
+          <w:lang w:val="en-GB"/>
+        </w:rPr>
+        <w:t xml:space="preserve"> and Comparative Welfare Entitlements Dataset (CWED2)</w:t>
+      </w:r>
+      <w:r>
+        <w:rPr>
+          <w:lang w:val="en-GB"/>
+        </w:rPr>
+        <w:fldChar w:fldCharType="begin"/>
+      </w:r>
+      <w:r>
+        <w:rPr>
+          <w:lang w:val="en-GB"/>
+        </w:rPr>
+        <w:instrText xml:space="preserve"> ADDIN ZOTERO_ITEM CSL_CITATION {"citationID":"wMJPJ2uH","properties":{"formattedCitation":"\\super 4\\nosupersub{}","plainCitation":"4","noteIndex":0},"citationItems":[{"id":58239,"uris":["http://zotero.org/users/5554610/items/Y43PC9PZ"],"itemData":{"id":58239,"type":"article-journal","abstract":"I present new measures of generosity, coverage and institutional characteristics of work-injury policy across 189 countries in the Global Work-Injury Policy Dataset (GWIP) version 2.0. To date, major research efforts produced detailed social policy data for the rich Western countries, and more recently countries of Eastern, Central and Central-Eastern Europe. One of the products of this work, the Social Insurance Entitlements Dataset (SIED) has become a benchmark for social policy research. Using hand-coded data, indicators from the International Labor Organisation, the U.S. Social Security Administration's ‘Social Security Programs Throughout the World’, and computational social science, I demonstrate a process to successfully extend and harmonise the SIED work-injury coverage and generosity variables to cover the Global South; in total 167 countries. I also extrapolate to 189 countries in total using imputation for the year 2020 or latest. These data will further various welfare state and social policy research agendas, in particular in the area of work-injury policy which is often understudied in comparison to other social security policies. As a demonstration I use the GWIP data to analyse classic hypotheses in welfare state research regarding the logic of industrialization and cultural values.","container-title":"Social Policy &amp; Administration","DOI":"10.1111/spol.13129","ISSN":"1467-9515","issue":"n/a","language":"en","license":"All rights reserved","note":"_eprint: https://onlinelibrary.wiley.com/doi/pdf/10.1111/spol.13129","source":"Wiley Online Library","title":"Measuring and Harmonising Coverage, Generosity and History of Work-Injury Policies Globally","URL":"https://onlinelibrary.wiley.com/doi/abs/10.1111/spol.13129","volume":"n/a","author":[{"family":"Breznau","given":"Nate"}],"accessed":{"date-parts":[["2025",3,18]]},"issued":{"date-parts":[["2025"]]}}}],"schema":"https://github.com/citation-style-language/schema/raw/master/csl-citation.json"} </w:instrText>
+      </w:r>
+      <w:r>
+        <w:rPr>
+          <w:lang w:val="en-GB"/>
+        </w:rPr>
+        <w:fldChar w:fldCharType="separate"/>
+      </w:r>
+      <w:r>
+        <w:rPr>
+          <w:rFonts w:ascii="Aptos" w:hAnsi="Aptos" w:cs="Times New Roman"/>
+          <w:kern w:val="0"/>
+          <w:vertAlign w:val="superscript"/>
+        </w:rPr>
+        <w:t>4</w:t>
+      </w:r>
+      <w:r>
+        <w:rPr>
+          <w:lang w:val="en-GB"/>
+        </w:rPr>
+        <w:fldChar w:fldCharType="end"/>
+      </w:r>
+      <w:r>
+        <w:rPr>
+          <w:lang w:val="en-GB"/>
+        </w:rPr>
+        <w:t>.</w:t>
       </w:r>
     </w:p>
     <w:p>
@@ -843,7 +1523,25 @@
         <w:rPr>
           <w:lang w:val="en-GB"/>
         </w:rPr>
-        <w:t xml:space="preserve">The GWIP framework defines </w:t>
+        <w:t>In the</w:t>
+      </w:r>
+      <w:r>
+        <w:rPr>
+          <w:lang w:val="en-GB"/>
+        </w:rPr>
+        <w:t xml:space="preserve"> GWIP framework </w:t>
+      </w:r>
+      <w:r>
+        <w:rPr>
+          <w:lang w:val="en-GB"/>
+        </w:rPr>
+        <w:t>a</w:t>
+      </w:r>
+      <w:r>
+        <w:rPr>
+          <w:lang w:val="en-GB"/>
+        </w:rPr>
+        <w:t xml:space="preserve"> </w:t>
       </w:r>
       <w:r>
         <w:rPr>
@@ -866,7 +1564,19 @@
         <w:rPr>
           <w:lang w:val="en-GB"/>
         </w:rPr>
-        <w:t xml:space="preserve"> as any statutory provision that compensates workers or their dependants for income loss arising from injury sustained in the course of employment. Programmes differ in </w:t>
+        <w:t xml:space="preserve"> </w:t>
+      </w:r>
+      <w:r>
+        <w:rPr>
+          <w:lang w:val="en-GB"/>
+        </w:rPr>
+        <w:t xml:space="preserve">is defined </w:t>
+      </w:r>
+      <w:r>
+        <w:rPr>
+          <w:lang w:val="en-GB"/>
+        </w:rPr>
+        <w:t xml:space="preserve">as any statutory provision that compensates workers or their dependants for income loss arising from injury sustained in the course of employment. Programmes differ in </w:t>
       </w:r>
       <w:r>
         <w:rPr>
@@ -951,6 +1661,12 @@
         <w:rPr>
           <w:lang w:val="en-GB"/>
         </w:rPr>
+        <w:t xml:space="preserve">The effectiveness of these work-injury policies in mediating risk and improving the welfare of workers increases substantially across these three types. </w:t>
+      </w:r>
+      <w:r>
+        <w:rPr>
+          <w:lang w:val="en-GB"/>
+        </w:rPr>
         <w:t>W</w:t>
       </w:r>
       <w:r>
@@ -982,7 +1698,45 @@
         <w:rPr>
           <w:lang w:val="en-GB"/>
         </w:rPr>
-        <w:t xml:space="preserve"> national social security systems.</w:t>
+        <w:t xml:space="preserve"> national social security systems</w:t>
+      </w:r>
+      <w:r>
+        <w:rPr>
+          <w:lang w:val="en-GB"/>
+        </w:rPr>
+        <w:fldChar w:fldCharType="begin"/>
+      </w:r>
+      <w:r>
+        <w:rPr>
+          <w:lang w:val="en-GB"/>
+        </w:rPr>
+        <w:instrText xml:space="preserve"> ADDIN ZOTERO_ITEM CSL_CITATION {"citationID":"JDHHI1t4","properties":{"formattedCitation":"\\super 2,5\\nosupersub{}","plainCitation":"2,5","noteIndex":0},"citationItems":[{"id":12757,"uris":["http://zotero.org/users/5554610/items/B2NZKBNU"],"itemData":{"id":12757,"type":"article-journal","archive":"JSTOR","container-title":"Social Science History","DOI":"10.2307/1171289","ISSN":"0145-5532","issue":"2","page":"245-274","source":"JSTOR","title":"The Welfare State as Transnational Event: Evidence from Sequences of Policy Adoption","title-short":"The Welfare State as Transnational Event","volume":"16","author":[{"family":"Abbott","given":"Andrew"},{"family":"DeViney","given":"Stanley"}],"issued":{"date-parts":[["1992"]]}}},{"id":9542,"uris":["http://zotero.org/users/5554610/items/AHBGW6HP"],"itemData":{"id":9542,"type":"article-journal","abstract":"For many years, comparative welfare state research has followed a ‘methodological nationalism’ in the sense that countries were treated as independent units. Yet the recent ‘spatial turn’ in comparative politics has also influenced welfare state research. For some years now, the field has been witnessing a growing interest in questions about interdependencies and policy diffusion between countries. In this article, we provide a structured overview of the state of the art in the policy diffusion and transfer literature that deals specifically with social policy. We present and critically evaluate existing theoretical concepts and quantitative and qualitative methodological approaches that enable the analysis of interdependencies between countries. Moreover, we summarize the empirical findings of quantitative and qualitative studies on the diffusion and transfer of social policy, from some pioneering studies to the latest findings. Against this background we point out what we believe to be promising avenues for future research. We focus on five areas: theoretical work on the mechanisms underlying diffusion and transfer; methodological approaches; the impact of domestic institutions and policy characteristics on social policy diffusion and transfer; programme-specific dynamics; and the systematic combination of horizontal and vertical interdependencies.","container-title":"Social Policy &amp; Administration","DOI":"10.1111/spol.12003","ISSN":"1467-9515","issue":"1","language":"en","license":"© 2012 Blackwell Publishing Ltd","page":"111-129","source":"Wiley Online Library","title":"Policy Diffusion and Policy Transfer in Comparative Welfare State Research","volume":"47","author":[{"family":"Obinger","given":"Herbert"},{"family":"Schmitt","given":"Carina"},{"family":"Starke","given":"Peter"}],"issued":{"date-parts":[["2013"]]}}}],"schema":"https://github.com/citation-style-language/schema/raw/master/csl-citation.json"} </w:instrText>
+      </w:r>
+      <w:r>
+        <w:rPr>
+          <w:lang w:val="en-GB"/>
+        </w:rPr>
+        <w:fldChar w:fldCharType="separate"/>
+      </w:r>
+      <w:r>
+        <w:rPr>
+          <w:rFonts w:ascii="Aptos" w:hAnsi="Aptos" w:cs="Times New Roman"/>
+          <w:kern w:val="0"/>
+          <w:vertAlign w:val="superscript"/>
+        </w:rPr>
+        <w:t>2,5</w:t>
+      </w:r>
+      <w:r>
+        <w:rPr>
+          <w:lang w:val="en-GB"/>
+        </w:rPr>
+        <w:fldChar w:fldCharType="end"/>
+      </w:r>
+      <w:r>
+        <w:rPr>
+          <w:lang w:val="en-GB"/>
+        </w:rPr>
+        <w:t>.</w:t>
       </w:r>
     </w:p>
     <w:p>
@@ -995,7 +1749,31 @@
         <w:rPr>
           <w:lang w:val="en-GB"/>
         </w:rPr>
-        <w:t xml:space="preserve">A work-injury policy is different from a disability policy. General disability is a form of social policy or insurance that supports those who are disabled, regardless of how they came to be disabled. Work-injury is specifically work-related. Its modern versions cover any injury or illness caused by work-related activities including commuting to work, working at a desk, working with dangerous chemicals, tripping and falling at work, and etc. with great variation by country and time period. </w:t>
+        <w:t xml:space="preserve">A work-injury policy is different from a disability policy. General disability is a form of social policy or insurance that supports those who are disabled, regardless of </w:t>
+      </w:r>
+      <w:r>
+        <w:rPr>
+          <w:lang w:val="en-GB"/>
+        </w:rPr>
+        <w:t>how they became disabled or if they were born that way</w:t>
+      </w:r>
+      <w:r>
+        <w:rPr>
+          <w:lang w:val="en-GB"/>
+        </w:rPr>
+        <w:t>. Work-injury is specifically work-related</w:t>
+      </w:r>
+      <w:r>
+        <w:rPr>
+          <w:lang w:val="en-GB"/>
+        </w:rPr>
+        <w:t>, meaning that some aspect of performing the work caused the injury – that the injury would not have occurred had the person not been working at that specific job</w:t>
+      </w:r>
+      <w:r>
+        <w:rPr>
+          <w:lang w:val="en-GB"/>
+        </w:rPr>
+        <w:t xml:space="preserve">. Its modern versions cover any injury or illness caused by work-related activities including commuting to work, working at a desk, working with dangerous chemicals, tripping and falling at work, etc. with great variation by country and time period. </w:t>
       </w:r>
     </w:p>
     <w:p>
@@ -1008,8 +1786,91 @@
         <w:rPr>
           <w:lang w:val="en-GB"/>
         </w:rPr>
+        <w:t xml:space="preserve">The GWIP, both Longitudinal and Cross-Sectional provides </w:t>
+      </w:r>
+      <w:r>
+        <w:rPr>
+          <w:i/>
+          <w:iCs/>
+          <w:lang w:val="en-GB"/>
+        </w:rPr>
+        <w:t>de jure</w:t>
+      </w:r>
+      <w:r>
+        <w:rPr>
+          <w:lang w:val="en-GB"/>
+        </w:rPr>
+        <w:t xml:space="preserve"> data. Meaning what is specified by law in the policies. It is entirely possible that a law mandates coverage of all blue-collar workers, but that none are informed of their right, no organizations are formed to oversee that the policy is </w:t>
+      </w:r>
+      <w:r>
+        <w:rPr>
+          <w:lang w:val="en-GB"/>
+        </w:rPr>
+        <w:t xml:space="preserve">implemented, and other factors cause a </w:t>
+      </w:r>
+      <w:r>
+        <w:rPr>
+          <w:i/>
+          <w:iCs/>
+          <w:lang w:val="en-GB"/>
+        </w:rPr>
+        <w:t>de facto</w:t>
+      </w:r>
+      <w:r>
+        <w:rPr>
+          <w:lang w:val="en-GB"/>
+        </w:rPr>
+        <w:t xml:space="preserve"> coverage of 0%, despite a de jure coverage that is very high. </w:t>
+      </w:r>
+    </w:p>
+    <w:p>
+      <w:pPr>
+        <w:rPr>
+          <w:lang w:val="en-GB"/>
+        </w:rPr>
+      </w:pPr>
+      <w:r>
+        <w:rPr>
+          <w:lang w:val="en-GB"/>
+        </w:rPr>
         <w:lastRenderedPageBreak/>
-        <w:t xml:space="preserve">The GWIP Longitudinal is optimized for general cross-temporal and cross-spatial comparison. Therefore it trades of detailed accounts of the exact features of work-injury policies for the possibility to compare similarities across all countries with a population today of over 1 million, with several smaller countries included. </w:t>
+        <w:t>The GWIP Longitudinal is optimized for general cross-temporal and cross-spatial comparison. Therefore</w:t>
+      </w:r>
+      <w:r>
+        <w:rPr>
+          <w:lang w:val="en-GB"/>
+        </w:rPr>
+        <w:t>,</w:t>
+      </w:r>
+      <w:r>
+        <w:rPr>
+          <w:lang w:val="en-GB"/>
+        </w:rPr>
+        <w:t xml:space="preserve"> it trades of detailed accounts of the exact features of work-injury policies for the possibility to compare similarities across all countries with a population today of over 1 million, </w:t>
+      </w:r>
+      <w:r>
+        <w:rPr>
+          <w:lang w:val="en-GB"/>
+        </w:rPr>
+        <w:t>although</w:t>
+      </w:r>
+      <w:r>
+        <w:rPr>
+          <w:lang w:val="en-GB"/>
+        </w:rPr>
+        <w:t xml:space="preserve"> several smaller countries </w:t>
+      </w:r>
+      <w:r>
+        <w:rPr>
+          <w:lang w:val="en-GB"/>
+        </w:rPr>
+        <w:t xml:space="preserve">are </w:t>
+      </w:r>
+      <w:r>
+        <w:rPr>
+          <w:lang w:val="en-GB"/>
+        </w:rPr>
+        <w:t xml:space="preserve">included. </w:t>
       </w:r>
     </w:p>
     <w:p>
@@ -1017,7 +1878,10 @@
         <w:pStyle w:val="Heading1"/>
       </w:pPr>
       <w:r>
-        <w:t>Data sources</w:t>
+        <w:t>S</w:t>
+      </w:r>
+      <w:r>
+        <w:t>ources</w:t>
       </w:r>
     </w:p>
     <w:p>
@@ -1043,7 +1907,91 @@
         <w:rPr>
           <w:lang w:val="en-GB"/>
         </w:rPr>
-        <w:t xml:space="preserve">. Primary sources were copies of the laws themselves, that were auto translated by Google Translate prior to 2023 and ChatGPT (various versions) after, when no translation was available. Secondary sources included scientific books and articles, </w:t>
+        <w:t xml:space="preserve">. Primary sources were copies of the laws themselves, that were auto translated by Google Translate prior to 2023 and ChatGPT (various versions) after, when no translation was available. </w:t>
+      </w:r>
+      <w:r>
+        <w:rPr>
+          <w:lang w:val="en-GB"/>
+        </w:rPr>
+        <w:t xml:space="preserve">The </w:t>
+      </w:r>
+      <w:r>
+        <w:rPr>
+          <w:lang w:val="en-GB"/>
+        </w:rPr>
+        <w:t>International Labour Organization</w:t>
+      </w:r>
+      <w:r>
+        <w:rPr>
+          <w:lang w:val="en-GB"/>
+        </w:rPr>
+        <w:t xml:space="preserve"> (ILO) </w:t>
+      </w:r>
+      <w:r>
+        <w:rPr>
+          <w:lang w:val="en-GB"/>
+        </w:rPr>
+        <w:t xml:space="preserve">catalogues many laws in its “Labor Series” and provides them as English translations. </w:t>
+      </w:r>
+      <w:r>
+        <w:rPr>
+          <w:lang w:val="en-GB"/>
+        </w:rPr>
+        <w:t xml:space="preserve">Secondary sources included scientific books and articles, </w:t>
+      </w:r>
+      <w:r>
+        <w:rPr>
+          <w:lang w:val="en-GB"/>
+        </w:rPr>
+        <w:t>the SSP</w:t>
+      </w:r>
+      <w:r>
+        <w:rPr>
+          <w:lang w:val="en-GB"/>
+        </w:rPr>
+        <w:t>T</w:t>
+      </w:r>
+      <w:r>
+        <w:rPr>
+          <w:lang w:val="en-GB"/>
+        </w:rPr>
+        <w:t>W series produced by the U.S. Social Security Administration, the</w:t>
+      </w:r>
+      <w:r>
+        <w:rPr>
+          <w:lang w:val="en-GB"/>
+        </w:rPr>
+        <w:t xml:space="preserve"> ILO</w:t>
+      </w:r>
+      <w:r>
+        <w:rPr>
+          <w:lang w:val="en-GB"/>
+        </w:rPr>
+        <w:t xml:space="preserve">’s NATLEX </w:t>
+      </w:r>
+      <w:r>
+        <w:rPr>
+          <w:lang w:val="en-GB"/>
+        </w:rPr>
+        <w:t>database</w:t>
+      </w:r>
+      <w:r>
+        <w:rPr>
+          <w:lang w:val="en-GB"/>
+        </w:rPr>
+        <w:t xml:space="preserve">, </w:t>
+      </w:r>
+      <w:r>
+        <w:rPr>
+          <w:lang w:val="en-GB"/>
+        </w:rPr>
+        <w:t xml:space="preserve">and </w:t>
+      </w:r>
+      <w:r>
+        <w:rPr>
+          <w:lang w:val="en-GB"/>
+        </w:rPr>
+        <w:t xml:space="preserve">legislative bulletins from the U.S. Bureau of Labor. Each entry in </w:t>
       </w:r>
       <w:r>
         <w:rPr>
@@ -1057,49 +2005,21 @@
           <w:iCs/>
           <w:lang w:val="en-GB"/>
         </w:rPr>
-        <w:t>Social Security Programs Throughout the World</w:t>
-      </w:r>
-      <w:r>
-        <w:rPr>
-          <w:lang w:val="en-GB"/>
-        </w:rPr>
-        <w:t xml:space="preserve"> (SSPW) series produced by the U.S. Social Security Administration, the International Labour Organization’s NATLEX </w:t>
-      </w:r>
-      <w:r>
-        <w:rPr>
-          <w:lang w:val="en-GB"/>
-        </w:rPr>
-        <w:t>database</w:t>
-      </w:r>
-      <w:r>
-        <w:rPr>
-          <w:lang w:val="en-GB"/>
-        </w:rPr>
-        <w:t xml:space="preserve">, </w:t>
-      </w:r>
-      <w:r>
-        <w:rPr>
-          <w:lang w:val="en-GB"/>
-        </w:rPr>
-        <w:t xml:space="preserve">and </w:t>
-      </w:r>
-      <w:r>
-        <w:rPr>
-          <w:lang w:val="en-GB"/>
-        </w:rPr>
-        <w:t xml:space="preserve">legislative bulletins from the U.S. Bureau of Labor. Each entry in </w:t>
-      </w:r>
-      <w:r>
-        <w:rPr>
-          <w:lang w:val="en-GB"/>
-        </w:rPr>
-        <w:t xml:space="preserve">the </w:t>
-      </w:r>
-      <w:r>
-        <w:rPr>
-          <w:lang w:val="en-GB"/>
-        </w:rPr>
-        <w:t>GWIP_long references the sources used in a semi</w:t>
+        <w:t>gwip</w:t>
+      </w:r>
+      <w:r>
+        <w:rPr>
+          <w:i/>
+          <w:iCs/>
+          <w:lang w:val="en-GB"/>
+        </w:rPr>
+        <w:t xml:space="preserve">_long </w:t>
+      </w:r>
+      <w:r>
+        <w:rPr>
+          <w:lang w:val="en-GB"/>
+        </w:rPr>
+        <w:t>references the sources used in a semi</w:t>
       </w:r>
       <w:r>
         <w:rPr>
@@ -1125,7 +2045,102 @@
         <w:rPr>
           <w:lang w:val="en-GB"/>
         </w:rPr>
-        <w:t>. The country identifiers follow the Correlates of War (COW) coding scheme (cow_code), enabling linkage with other international datasets.</w:t>
+        <w:t>. The country identifiers follow the Correlates of War (COW) coding scheme (</w:t>
+      </w:r>
+      <w:r>
+        <w:rPr>
+          <w:i/>
+          <w:iCs/>
+          <w:lang w:val="en-GB"/>
+        </w:rPr>
+        <w:t>cow_code</w:t>
+      </w:r>
+      <w:r>
+        <w:rPr>
+          <w:lang w:val="en-GB"/>
+        </w:rPr>
+        <w:t>), enabling linkage with other international datasets.</w:t>
+      </w:r>
+      <w:r>
+        <w:rPr>
+          <w:lang w:val="en-GB"/>
+        </w:rPr>
+        <w:t xml:space="preserve"> For countries that exist today, the COW are analogous alternatives to other well-known coding schemes such as the International Organization for Standardization (ISO) alpha and numeric schemes. In the Online Repository scripts using the R package </w:t>
+      </w:r>
+      <w:r>
+        <w:rPr>
+          <w:i/>
+          <w:iCs/>
+          <w:lang w:val="en-GB"/>
+        </w:rPr>
+        <w:t>countrycod</w:t>
+      </w:r>
+      <w:r>
+        <w:rPr>
+          <w:i/>
+          <w:iCs/>
+          <w:lang w:val="en-GB"/>
+        </w:rPr>
+        <w:t>e</w:t>
+      </w:r>
+      <w:r>
+        <w:rPr>
+          <w:i/>
+          <w:iCs/>
+          <w:lang w:val="en-GB"/>
+        </w:rPr>
+        <w:fldChar w:fldCharType="begin"/>
+      </w:r>
+      <w:r>
+        <w:rPr>
+          <w:i/>
+          <w:iCs/>
+          <w:lang w:val="en-GB"/>
+        </w:rPr>
+        <w:instrText xml:space="preserve"> ADDIN ZOTERO_ITEM CSL_CITATION {"citationID":"y5EwDAEj","properties":{"formattedCitation":"\\super 7\\nosupersub{}","plainCitation":"7","noteIndex":0},"citationItems":[{"id":59309,"uris":["http://zotero.org/groups/2295959/items/35EKCV3R"],"itemData":{"id":59309,"type":"article-journal","container-title":"Journal of Open Source Software","DOI":"10.21105/joss.00848","ISSN":"2475-9066","issue":"28","journalAbbreviation":"JOSS","license":"http://creativecommons.org/licenses/by/4.0/","page":"848","source":"DOI.org (Crossref)","title":"countrycode: An R package to convert country names and country codes","title-short":"countrycode","volume":"3","author":[{"family":"Arel-Bundock","given":"Vincent"},{"family":"Enevoldsen","given":"Nils"},{"family":"Yetman","given":"Cj"}],"issued":{"date-parts":[["2018",8,9]]}}}],"schema":"https://github.com/citation-style-language/schema/raw/master/csl-citation.json"} </w:instrText>
+      </w:r>
+      <w:r>
+        <w:rPr>
+          <w:i/>
+          <w:iCs/>
+          <w:lang w:val="en-GB"/>
+        </w:rPr>
+        <w:fldChar w:fldCharType="separate"/>
+      </w:r>
+      <w:r>
+        <w:rPr>
+          <w:rFonts w:ascii="Aptos" w:hAnsi="Aptos" w:cs="Times New Roman"/>
+          <w:kern w:val="0"/>
+          <w:vertAlign w:val="superscript"/>
+        </w:rPr>
+        <w:t>7</w:t>
+      </w:r>
+      <w:r>
+        <w:rPr>
+          <w:i/>
+          <w:iCs/>
+          <w:lang w:val="en-GB"/>
+        </w:rPr>
+        <w:fldChar w:fldCharType="end"/>
+      </w:r>
+      <w:r>
+        <w:rPr>
+          <w:lang w:val="en-GB"/>
+        </w:rPr>
+        <w:t xml:space="preserve"> provide mostly easy transfer between such schemes. The COW coding was used because the collection of these data took place as part of a larger project</w:t>
+      </w:r>
+      <w:r>
+        <w:rPr>
+          <w:rStyle w:val="FootnoteReference"/>
+          <w:lang w:val="en-GB"/>
+        </w:rPr>
+        <w:footnoteReference w:id="3"/>
+      </w:r>
+      <w:r>
+        <w:rPr>
+          <w:lang w:val="en-GB"/>
+        </w:rPr>
+        <w:t xml:space="preserve"> that was interested in the historical divisions of countries that no longer exist today, for example Czechoslovakia, Yugoslavia, Vietnam prior to the Cold War, and etc. </w:t>
       </w:r>
     </w:p>
     <w:p>
@@ -1133,7 +2148,10 @@
         <w:pStyle w:val="Heading1"/>
       </w:pPr>
       <w:r>
-        <w:t>Data extraction and coding</w:t>
+        <w:t>E</w:t>
+      </w:r>
+      <w:r>
+        <w:t>xtraction and coding</w:t>
       </w:r>
     </w:p>
     <w:p>
@@ -1165,7 +2183,7 @@
         <w:rPr>
           <w:lang w:val="en-GB"/>
         </w:rPr>
-        <w:t xml:space="preserve"> – extracted from the original and secondary sources</w:t>
+        <w:t xml:space="preserve"> extracted from original and secondary sources</w:t>
       </w:r>
       <w:r>
         <w:rPr>
@@ -1177,25 +2195,86 @@
         <w:rPr>
           <w:lang w:val="en-GB"/>
         </w:rPr>
-        <w:t>It also documents if the first law was carried over from colonial times or enacted new where applicable</w:t>
-      </w:r>
-      <w:r>
-        <w:rPr>
-          <w:lang w:val="en-GB"/>
-        </w:rPr>
-        <w:t xml:space="preserve"> (labor_workinjury_firstnat_carriedover). Program types were categorised based on financing and administration: employer liability, risk pooling, social insurance or national scheme. </w:t>
-      </w:r>
-      <w:r>
-        <w:rPr>
-          <w:lang w:val="en-GB"/>
-        </w:rPr>
-        <w:t>In the most recent release of the cross-sectional data, I added the first year of legal coverage for agricultural, blue-collar and white-collar workers to enable further investigation of the historical timings of laws by occupation</w:t>
+        <w:t xml:space="preserve">It also documents if the first law was carried over from colonial times or </w:t>
+      </w:r>
+      <w:r>
+        <w:rPr>
+          <w:lang w:val="en-GB"/>
+        </w:rPr>
+        <w:t>a new enactment</w:t>
+      </w:r>
+      <w:r>
+        <w:rPr>
+          <w:lang w:val="en-GB"/>
+        </w:rPr>
+        <w:t xml:space="preserve">. Program types were categorised based on financing and administration: employer liability, </w:t>
+      </w:r>
+      <w:r>
+        <w:rPr>
+          <w:lang w:val="en-GB"/>
+        </w:rPr>
+        <w:t>provident fund</w:t>
+      </w:r>
+      <w:r>
+        <w:rPr>
+          <w:lang w:val="en-GB"/>
+        </w:rPr>
+        <w:t xml:space="preserve">, social insurance or </w:t>
+      </w:r>
+      <w:r>
+        <w:rPr>
+          <w:lang w:val="en-GB"/>
+        </w:rPr>
+        <w:t xml:space="preserve">some mixture of these including compulsory insurance </w:t>
+      </w:r>
+      <w:r>
+        <w:rPr>
+          <w:lang w:val="en-GB"/>
+        </w:rPr>
+        <w:lastRenderedPageBreak/>
+        <w:t>on the part of the employee and/or employer</w:t>
+      </w:r>
+      <w:r>
+        <w:rPr>
+          <w:lang w:val="en-GB"/>
+        </w:rPr>
+        <w:t xml:space="preserve">. </w:t>
+      </w:r>
+      <w:r>
+        <w:rPr>
+          <w:lang w:val="en-GB"/>
+        </w:rPr>
+        <w:t>In the most recent release of the cross-sectional data, I added the first year of legal coverage for agricultural, blue-collar and white-collar workers</w:t>
+      </w:r>
+      <w:r>
+        <w:rPr>
+          <w:lang w:val="en-GB"/>
+        </w:rPr>
+        <w:t>,</w:t>
+      </w:r>
+      <w:r>
+        <w:rPr>
+          <w:lang w:val="en-GB"/>
+        </w:rPr>
+        <w:t xml:space="preserve"> to enable further investigation of the historical timings </w:t>
+      </w:r>
+      <w:r>
+        <w:rPr>
+          <w:lang w:val="en-GB"/>
+        </w:rPr>
+        <w:t>by occupational group</w:t>
       </w:r>
       <w:r>
         <w:rPr>
           <w:lang w:val="en-GB"/>
         </w:rPr>
         <w:t>.</w:t>
+      </w:r>
+      <w:r>
+        <w:rPr>
+          <w:lang w:val="en-GB"/>
+        </w:rPr>
+        <w:t xml:space="preserve"> </w:t>
       </w:r>
     </w:p>
     <w:p>
@@ -1218,21 +2297,49 @@
       </w:r>
       <w:r>
         <w:rPr>
-          <w:lang w:val="en-GB"/>
-        </w:rPr>
-        <w:t>GWIP</w:t>
-      </w:r>
-      <w:r>
-        <w:rPr>
+          <w:i/>
+          <w:iCs/>
+          <w:lang w:val="en-GB"/>
+        </w:rPr>
+        <w:t>gwip</w:t>
+      </w:r>
+      <w:r>
+        <w:rPr>
+          <w:i/>
+          <w:iCs/>
           <w:lang w:val="en-GB"/>
         </w:rPr>
         <w:t xml:space="preserve"> </w:t>
       </w:r>
       <w:r>
         <w:rPr>
-          <w:lang w:val="en-GB"/>
-        </w:rPr>
-        <w:t xml:space="preserve">v3, </w:t>
+          <w:i/>
+          <w:iCs/>
+          <w:lang w:val="en-GB"/>
+        </w:rPr>
+        <w:t>v3</w:t>
+      </w:r>
+      <w:r>
+        <w:rPr>
+          <w:i/>
+          <w:iCs/>
+          <w:lang w:val="en-GB"/>
+        </w:rPr>
+        <w:t>.</w:t>
+      </w:r>
+      <w:r>
+        <w:rPr>
+          <w:i/>
+          <w:iCs/>
+          <w:lang w:val="en-GB"/>
+        </w:rPr>
+        <w:t>1</w:t>
+      </w:r>
+      <w:r>
+        <w:rPr>
+          <w:lang w:val="en-GB"/>
+        </w:rPr>
+        <w:t xml:space="preserve">, </w:t>
       </w:r>
       <w:r>
         <w:rPr>
@@ -1292,26 +2399,223 @@
         <w:rPr>
           <w:lang w:val="en-GB"/>
         </w:rPr>
-        <w:t>, or closest available</w:t>
-      </w:r>
-      <w:r>
-        <w:rPr>
-          <w:lang w:val="en-GB"/>
-        </w:rPr>
-        <w:t xml:space="preserve">. Replacement rates express the ratio of wage compensated, while durations reflect the maximum payment period (in months for permanent and weeks for temporary injuries). Where legislation specifies a lump sum rather than periodic benefits, </w:t>
-      </w:r>
-      <w:r>
-        <w:rPr>
-          <w:lang w:val="en-GB"/>
-        </w:rPr>
-        <w:lastRenderedPageBreak/>
-        <w:t xml:space="preserve">this is noted. </w:t>
-      </w:r>
-      <w:r>
-        <w:rPr>
-          <w:lang w:val="en-GB"/>
-        </w:rPr>
-        <w:t>In this dataset the unit of analysis is the country and the data are in wide format.</w:t>
+        <w:t xml:space="preserve">, or </w:t>
+      </w:r>
+      <w:r>
+        <w:rPr>
+          <w:lang w:val="en-GB"/>
+        </w:rPr>
+        <w:t>latest</w:t>
+      </w:r>
+      <w:r>
+        <w:rPr>
+          <w:lang w:val="en-GB"/>
+        </w:rPr>
+        <w:t xml:space="preserve"> available</w:t>
+      </w:r>
+      <w:r>
+        <w:rPr>
+          <w:lang w:val="en-GB"/>
+        </w:rPr>
+        <w:t xml:space="preserve">. </w:t>
+      </w:r>
+      <w:r>
+        <w:rPr>
+          <w:lang w:val="en-GB"/>
+        </w:rPr>
+        <w:t xml:space="preserve">These are the bridge to the longitudinal data </w:t>
+      </w:r>
+      <w:r>
+        <w:rPr>
+          <w:i/>
+          <w:iCs/>
+          <w:lang w:val="en-GB"/>
+        </w:rPr>
+        <w:t>gwip_long v1.0</w:t>
+      </w:r>
+      <w:r>
+        <w:rPr>
+          <w:lang w:val="en-GB"/>
+        </w:rPr>
+        <w:t xml:space="preserve"> which then extended the data to all years were a source was identified plus every 4 years in the 2000s where possible. There are two slight variations in coding. To get a cross-sectional estimation I </w:t>
+      </w:r>
+      <w:r>
+        <w:rPr>
+          <w:lang w:val="en-GB"/>
+        </w:rPr>
+        <w:t>relied</w:t>
+      </w:r>
+      <w:r>
+        <w:rPr>
+          <w:lang w:val="en-GB"/>
+        </w:rPr>
+        <w:t xml:space="preserve"> on </w:t>
+      </w:r>
+      <w:r>
+        <w:rPr>
+          <w:lang w:val="en-GB"/>
+        </w:rPr>
+        <w:t>a</w:t>
+      </w:r>
+      <w:r>
+        <w:rPr>
+          <w:lang w:val="en-GB"/>
+        </w:rPr>
+        <w:t xml:space="preserve"> massive data collection effort undertaken by the ILO covering </w:t>
+      </w:r>
+      <w:r>
+        <w:rPr>
+          <w:lang w:val="en-GB"/>
+        </w:rPr>
+        <w:t>180</w:t>
+      </w:r>
+      <w:r>
+        <w:rPr>
+          <w:lang w:val="en-GB"/>
+        </w:rPr>
+        <w:t xml:space="preserve"> countries</w:t>
+      </w:r>
+      <w:r>
+        <w:rPr>
+          <w:lang w:val="en-GB"/>
+        </w:rPr>
+        <w:t xml:space="preserve"> for 2020</w:t>
+      </w:r>
+      <w:r>
+        <w:rPr>
+          <w:lang w:val="en-GB"/>
+        </w:rPr>
+        <w:fldChar w:fldCharType="begin"/>
+      </w:r>
+      <w:r>
+        <w:rPr>
+          <w:lang w:val="en-GB"/>
+        </w:rPr>
+        <w:instrText xml:space="preserve"> ADDIN ZOTERO_ITEM CSL_CITATION {"citationID":"d805AqWu","properties":{"formattedCitation":"\\super 8\\nosupersub{}","plainCitation":"8","noteIndex":0},"citationItems":[{"id":57279,"uris":["http://zotero.org/groups/2295959/items/KL8QBIAC"],"itemData":{"id":57279,"type":"report","event-place":"Geneva, Switzerland","genre":"Methods of data collection","publisher":"International Labor Organization","publisher-place":"Geneva, Switzerland","title":"Social Security Inquiry","URL":"https://www.social-protection.org/gimi/WSPDB.action?id=41","author":[{"family":"ILO","given":""}],"issued":{"date-parts":[["2024"]]}}}],"schema":"https://github.com/citation-style-language/schema/raw/master/csl-citation.json"} </w:instrText>
+      </w:r>
+      <w:r>
+        <w:rPr>
+          <w:lang w:val="en-GB"/>
+        </w:rPr>
+        <w:fldChar w:fldCharType="separate"/>
+      </w:r>
+      <w:r>
+        <w:rPr>
+          <w:rFonts w:ascii="Aptos" w:hAnsi="Aptos" w:cs="Times New Roman"/>
+          <w:kern w:val="0"/>
+          <w:vertAlign w:val="superscript"/>
+        </w:rPr>
+        <w:t>8</w:t>
+      </w:r>
+      <w:r>
+        <w:rPr>
+          <w:lang w:val="en-GB"/>
+        </w:rPr>
+        <w:fldChar w:fldCharType="end"/>
+      </w:r>
+      <w:r>
+        <w:rPr>
+          <w:lang w:val="en-GB"/>
+        </w:rPr>
+        <w:t>. I was then able to extend these data</w:t>
+      </w:r>
+      <w:r>
+        <w:rPr>
+          <w:lang w:val="en-GB"/>
+        </w:rPr>
+        <w:t xml:space="preserve"> to 189 countries</w:t>
+      </w:r>
+      <w:r>
+        <w:rPr>
+          <w:lang w:val="en-GB"/>
+        </w:rPr>
+        <w:t xml:space="preserve"> through imputation (</w:t>
+      </w:r>
+      <w:r>
+        <w:rPr>
+          <w:i/>
+          <w:iCs/>
+          <w:lang w:val="en-GB"/>
+        </w:rPr>
+        <w:t>gwip v3.1</w:t>
+      </w:r>
+      <w:r>
+        <w:rPr>
+          <w:lang w:val="en-GB"/>
+        </w:rPr>
+        <w:t xml:space="preserve">: </w:t>
+      </w:r>
+      <w:r>
+        <w:rPr>
+          <w:i/>
+          <w:iCs/>
+          <w:lang w:val="en-GB"/>
+        </w:rPr>
+        <w:t>labor_workinjury_coverage_pct_lf_2020</w:t>
+      </w:r>
+      <w:r>
+        <w:rPr>
+          <w:lang w:val="en-GB"/>
+        </w:rPr>
+        <w:t xml:space="preserve">). However, </w:t>
+      </w:r>
+      <w:r>
+        <w:rPr>
+          <w:lang w:val="en-GB"/>
+        </w:rPr>
+        <w:t>the data are not historical, and I cannot reproduce exactly the ILO methods as they arrive much closer to de facto coverage (except for undocumented labour of course). Therefore, for the longitudinal data I relied on legal coverage and labour force data, often also take from the ILO to enable a standardized method for over-time comparison. In many cases the results are similar if not identical</w:t>
+      </w:r>
+      <w:r>
+        <w:rPr>
+          <w:lang w:val="en-GB"/>
+        </w:rPr>
+        <w:t xml:space="preserve"> and in the longitudinal data the exact year is given rather than rounding all years up to 2020, meaning that the latest observation for many countries is 2018 or 2019</w:t>
+      </w:r>
+      <w:r>
+        <w:rPr>
+          <w:lang w:val="en-GB"/>
+        </w:rPr>
+        <w:t xml:space="preserve"> (</w:t>
+      </w:r>
+      <w:r>
+        <w:rPr>
+          <w:i/>
+          <w:iCs/>
+          <w:lang w:val="en-GB"/>
+        </w:rPr>
+        <w:t>gwip_long v1.0</w:t>
+      </w:r>
+      <w:r>
+        <w:rPr>
+          <w:lang w:val="en-GB"/>
+        </w:rPr>
+        <w:t xml:space="preserve">: </w:t>
+      </w:r>
+      <w:r>
+        <w:rPr>
+          <w:i/>
+          <w:iCs/>
+          <w:lang w:val="en-GB"/>
+        </w:rPr>
+        <w:t>labor_workinjury_coverage_pct_lf</w:t>
+      </w:r>
+      <w:r>
+        <w:rPr>
+          <w:lang w:val="en-GB"/>
+        </w:rPr>
+        <w:t>)</w:t>
+      </w:r>
+      <w:r>
+        <w:rPr>
+          <w:lang w:val="en-GB"/>
+        </w:rPr>
+        <w:t xml:space="preserve">. </w:t>
+      </w:r>
+      <w:r>
+        <w:rPr>
+          <w:lang w:val="en-GB"/>
+        </w:rPr>
+        <w:t xml:space="preserve">I compare these two versions in the section ‘Missing data, assumptions and quality control’. </w:t>
       </w:r>
     </w:p>
     <w:p>
@@ -1324,50 +2628,39 @@
         <w:rPr>
           <w:lang w:val="en-GB"/>
         </w:rPr>
-        <w:t>For GWIP_long, the unit of analysis is the country</w:t>
-      </w:r>
-      <w:r>
-        <w:rPr>
-          <w:lang w:val="en-GB"/>
-        </w:rPr>
-        <w:noBreakHyphen/>
-        <w:t>year</w:t>
-      </w:r>
-      <w:r>
-        <w:rPr>
-          <w:lang w:val="en-GB"/>
-        </w:rPr>
-        <w:t xml:space="preserve"> and the data are in long format with countries nested in years</w:t>
-      </w:r>
-      <w:r>
-        <w:rPr>
-          <w:lang w:val="en-GB"/>
-        </w:rPr>
-        <w:t xml:space="preserve">. </w:t>
-      </w:r>
-      <w:r>
-        <w:rPr>
-          <w:lang w:val="en-GB"/>
-        </w:rPr>
-        <w:t>I identified e</w:t>
-      </w:r>
-      <w:r>
-        <w:rPr>
-          <w:lang w:val="en-GB"/>
-        </w:rPr>
-        <w:t xml:space="preserve">ach year in which a </w:t>
-      </w:r>
-      <w:r>
-        <w:rPr>
-          <w:lang w:val="en-GB"/>
-        </w:rPr>
-        <w:t xml:space="preserve">major </w:t>
-      </w:r>
-      <w:r>
-        <w:rPr>
-          <w:lang w:val="en-GB"/>
-        </w:rPr>
-        <w:t>legal change occurred or for which coverage</w:t>
+        <w:t>Replacement rates express</w:t>
+      </w:r>
+      <w:r>
+        <w:rPr>
+          <w:lang w:val="en-GB"/>
+        </w:rPr>
+        <w:t>ing</w:t>
+      </w:r>
+      <w:r>
+        <w:rPr>
+          <w:lang w:val="en-GB"/>
+        </w:rPr>
+        <w:t xml:space="preserve"> the ratio of wage compensated</w:t>
+      </w:r>
+      <w:r>
+        <w:rPr>
+          <w:lang w:val="en-GB"/>
+        </w:rPr>
+        <w:t xml:space="preserve"> </w:t>
+      </w:r>
+      <w:r>
+        <w:rPr>
+          <w:lang w:val="en-GB"/>
+        </w:rPr>
+        <w:t>(</w:t>
+      </w:r>
+      <w:r>
+        <w:rPr>
+          <w:i/>
+          <w:iCs/>
+          <w:lang w:val="en-GB"/>
+        </w:rPr>
+        <w:t>labor_workinjury_replacement_rate_temp</w:t>
       </w:r>
       <w:r>
         <w:rPr>
@@ -1377,153 +2670,1043 @@
       </w:r>
       <w:r>
         <w:rPr>
-          <w:lang w:val="en-GB"/>
-        </w:rPr>
-        <w:t>generosity estimates were available</w:t>
-      </w:r>
-      <w:r>
-        <w:rPr>
-          <w:lang w:val="en-GB"/>
-        </w:rPr>
-        <w:t>. Sometimes laws are recorded when this information is not available to nonetheless chart progression and changes to other aspects, for example transition from compulsory insurance to social insurance</w:t>
-      </w:r>
-      <w:r>
-        <w:rPr>
-          <w:lang w:val="en-GB"/>
-        </w:rPr>
-        <w:t xml:space="preserve">. </w:t>
-      </w:r>
-      <w:r>
-        <w:rPr>
-          <w:lang w:val="en-GB"/>
-        </w:rPr>
-        <w:t>Important values are</w:t>
-      </w:r>
-      <w:r>
-        <w:rPr>
-          <w:lang w:val="en-GB"/>
-        </w:rPr>
+          <w:i/>
+          <w:iCs/>
+          <w:lang w:val="en-GB"/>
+        </w:rPr>
+        <w:t>labor_workinjury_replacement_rate_perm</w:t>
+      </w:r>
+      <w:r>
+        <w:rPr>
+          <w:lang w:val="en-GB"/>
+        </w:rPr>
+        <w:t xml:space="preserve">) were extracted from written law or secondary sources. </w:t>
+      </w:r>
+      <w:r>
+        <w:rPr>
+          <w:lang w:val="en-GB"/>
+        </w:rPr>
+        <w:t xml:space="preserve">Table 1 provides some example paragraphs from the original Austrian </w:t>
+      </w:r>
+      <w:r>
+        <w:rPr>
+          <w:lang w:val="en-GB"/>
+        </w:rPr>
+        <w:t xml:space="preserve">General </w:t>
+      </w:r>
+      <w:r>
+        <w:rPr>
+          <w:lang w:val="en-GB"/>
+        </w:rPr>
+        <w:t xml:space="preserve">Social Insurance </w:t>
+      </w:r>
+      <w:r>
+        <w:rPr>
+          <w:lang w:val="en-GB"/>
+        </w:rPr>
+        <w:t>Act</w:t>
+      </w:r>
+      <w:r>
+        <w:rPr>
+          <w:lang w:val="en-GB"/>
+        </w:rPr>
+        <w:t xml:space="preserve"> of </w:t>
+      </w:r>
+      <w:r>
+        <w:rPr>
+          <w:lang w:val="en-GB"/>
+        </w:rPr>
+        <w:t>September 9</w:t>
+      </w:r>
+      <w:r>
+        <w:rPr>
+          <w:vertAlign w:val="superscript"/>
+          <w:lang w:val="en-GB"/>
+        </w:rPr>
+        <w:t>th</w:t>
+      </w:r>
+      <w:r>
+        <w:rPr>
+          <w:lang w:val="en-GB"/>
+        </w:rPr>
+        <w:t xml:space="preserve">, </w:t>
+      </w:r>
+      <w:r>
+        <w:rPr>
+          <w:lang w:val="en-GB"/>
+        </w:rPr>
+        <w:t>1955</w:t>
+      </w:r>
+      <w:r>
+        <w:rPr>
+          <w:lang w:val="en-GB"/>
+        </w:rPr>
+        <w:fldChar w:fldCharType="begin"/>
+      </w:r>
+      <w:r>
+        <w:rPr>
+          <w:lang w:val="en-GB"/>
+        </w:rPr>
+        <w:instrText xml:space="preserve"> ADDIN ZOTERO_ITEM CSL_CITATION {"citationID":"TUTU4Rum","properties":{"formattedCitation":"\\super 9\\nosupersub{}","plainCitation":"9","noteIndex":0},"citationItems":[{"id":31669,"uris":["http://zotero.org/groups/2295959/items/SJ5YTN7F"],"itemData":{"id":31669,"type":"report","event-place":"Geneva","publisher":"International Labor Organization","publisher-place":"Geneva","title":"Legislative Series 1955","author":[{"family":"ILO","given":""}],"issued":{"date-parts":[["1955"]]}}}],"schema":"https://github.com/citation-style-language/schema/raw/master/csl-citation.json"} </w:instrText>
+      </w:r>
+      <w:r>
+        <w:rPr>
+          <w:lang w:val="en-GB"/>
+        </w:rPr>
+        <w:fldChar w:fldCharType="separate"/>
+      </w:r>
+      <w:r>
+        <w:rPr>
+          <w:rFonts w:ascii="Aptos" w:hAnsi="Aptos" w:cs="Times New Roman"/>
+          <w:kern w:val="0"/>
+          <w:vertAlign w:val="superscript"/>
+        </w:rPr>
+        <w:t>9</w:t>
+      </w:r>
+      <w:r>
+        <w:rPr>
+          <w:lang w:val="en-GB"/>
+        </w:rPr>
+        <w:fldChar w:fldCharType="end"/>
+      </w:r>
+      <w:r>
+        <w:rPr>
+          <w:lang w:val="en-GB"/>
+        </w:rPr>
+        <w:t>.</w:t>
+      </w:r>
+    </w:p>
+    <w:tbl>
+      <w:tblPr>
+        <w:tblStyle w:val="TableGrid"/>
+        <w:tblW w:w="0" w:type="auto"/>
+        <w:tblLook w:val="04A0" w:firstRow="1" w:lastRow="0" w:firstColumn="1" w:lastColumn="0" w:noHBand="0" w:noVBand="1"/>
+      </w:tblPr>
+      <w:tblGrid>
+        <w:gridCol w:w="6025"/>
+        <w:gridCol w:w="1620"/>
+        <w:gridCol w:w="90"/>
+        <w:gridCol w:w="1661"/>
+      </w:tblGrid>
+      <w:tr>
+        <w:tc>
+          <w:tcPr>
+            <w:tcW w:w="6025" w:type="dxa"/>
+          </w:tcPr>
+          <w:p>
+            <w:pPr>
+              <w:keepNext/>
+              <w:keepLines/>
+              <w:jc w:val="center"/>
+              <w:rPr>
+                <w:lang w:val="en-GB"/>
+              </w:rPr>
+            </w:pPr>
+            <w:r>
+              <w:rPr>
+                <w:lang w:val="en-GB"/>
+              </w:rPr>
+              <w:lastRenderedPageBreak/>
+              <w:t>Paragraph in original act</w:t>
+            </w:r>
+          </w:p>
+        </w:tc>
+        <w:tc>
+          <w:tcPr>
+            <w:tcW w:w="3371" w:type="dxa"/>
+            <w:gridSpan w:val="3"/>
+          </w:tcPr>
+          <w:p>
+            <w:pPr>
+              <w:keepNext/>
+              <w:keepLines/>
+              <w:jc w:val="center"/>
+              <w:rPr>
+                <w:lang w:val="en-GB"/>
+              </w:rPr>
+            </w:pPr>
+            <w:r>
+              <w:rPr>
+                <w:lang w:val="en-GB"/>
+              </w:rPr>
+              <w:t>Relevance</w:t>
+            </w:r>
+          </w:p>
+        </w:tc>
+      </w:tr>
+      <w:tr>
+        <w:tc>
+          <w:tcPr>
+            <w:tcW w:w="7735" w:type="dxa"/>
+            <w:gridSpan w:val="3"/>
+          </w:tcPr>
+          <w:p>
+            <w:pPr>
+              <w:keepNext/>
+              <w:keepLines/>
+              <w:rPr>
+                <w:sz w:val="20"/>
+                <w:szCs w:val="20"/>
+                <w:lang w:val="en-GB"/>
+              </w:rPr>
+            </w:pPr>
+            <w:r>
+              <w:rPr>
+                <w:b/>
+                <w:bCs/>
+                <w:sz w:val="20"/>
+                <w:szCs w:val="20"/>
+                <w:lang w:val="en-GB"/>
+              </w:rPr>
+              <w:t>4</w:t>
+            </w:r>
+            <w:r>
+              <w:rPr>
+                <w:sz w:val="20"/>
+                <w:szCs w:val="20"/>
+                <w:lang w:val="en-GB"/>
+              </w:rPr>
+              <w:t xml:space="preserve">. </w:t>
+            </w:r>
+            <w:r>
+              <w:rPr>
+                <w:i/>
+                <w:iCs/>
+                <w:sz w:val="20"/>
+                <w:szCs w:val="20"/>
+                <w:lang w:val="en-GB"/>
+              </w:rPr>
+              <w:t>Full insurance</w:t>
+            </w:r>
+            <w:r>
+              <w:rPr>
+                <w:sz w:val="20"/>
+                <w:szCs w:val="20"/>
+                <w:lang w:val="en-GB"/>
+              </w:rPr>
+              <w:t xml:space="preserve">. (1) The following persons shall be insured under the sickness, accident and pension insurance schemes (full insurance) pursuant to this federal Act, unless their occupation is excluded from full insurance by section 5 or 6 or covered only by partial insurance under section 7: </w:t>
+            </w:r>
+          </w:p>
+          <w:p>
+            <w:pPr>
+              <w:keepNext/>
+              <w:keepLines/>
+              <w:ind w:left="160" w:hanging="90"/>
+              <w:rPr>
+                <w:sz w:val="20"/>
+                <w:szCs w:val="20"/>
+                <w:lang w:val="en-GB"/>
+              </w:rPr>
+            </w:pPr>
+            <w:r>
+              <w:rPr>
+                <w:sz w:val="20"/>
+                <w:szCs w:val="20"/>
+                <w:lang w:val="en-GB"/>
+              </w:rPr>
+              <w:t xml:space="preserve">1. workers in the service of an employer or employers; </w:t>
+            </w:r>
+          </w:p>
+          <w:p>
+            <w:pPr>
+              <w:keepNext/>
+              <w:keepLines/>
+              <w:ind w:left="160" w:hanging="90"/>
+              <w:rPr>
+                <w:sz w:val="20"/>
+                <w:szCs w:val="20"/>
+                <w:lang w:val="en-GB"/>
+              </w:rPr>
+            </w:pPr>
+            <w:r>
+              <w:rPr>
+                <w:sz w:val="20"/>
+                <w:szCs w:val="20"/>
+                <w:lang w:val="en-GB"/>
+              </w:rPr>
+              <w:t xml:space="preserve">2. persons bound by a contract of apprenticeship (apprentices); </w:t>
+            </w:r>
+          </w:p>
+          <w:p>
+            <w:pPr>
+              <w:keepNext/>
+              <w:keepLines/>
+              <w:ind w:left="160" w:hanging="90"/>
+              <w:rPr>
+                <w:sz w:val="20"/>
+                <w:szCs w:val="20"/>
+                <w:lang w:val="en-GB"/>
+              </w:rPr>
+            </w:pPr>
+            <w:r>
+              <w:rPr>
+                <w:sz w:val="20"/>
+                <w:szCs w:val="20"/>
+                <w:lang w:val="en-GB"/>
+              </w:rPr>
+              <w:t xml:space="preserve">3. persons intending to enter a profession which requires full university studies or the equivalent who, after completing their studies, are given employment with a view to acquiring the necessary practical training, where they are riot given this training under a contract of employment or apprenticeship (this does not include volunteers); </w:t>
+            </w:r>
+          </w:p>
+          <w:p>
+            <w:pPr>
+              <w:keepNext/>
+              <w:keepLines/>
+              <w:ind w:left="160" w:hanging="90"/>
+              <w:rPr>
+                <w:sz w:val="20"/>
+                <w:szCs w:val="20"/>
+                <w:lang w:val="en-GB"/>
+              </w:rPr>
+            </w:pPr>
+            <w:r>
+              <w:rPr>
+                <w:sz w:val="20"/>
+                <w:szCs w:val="20"/>
+                <w:lang w:val="en-GB"/>
+              </w:rPr>
+              <w:t xml:space="preserve">4. student nurses and student midwives under training in a midwifery training school situated within the federal territory ; </w:t>
+            </w:r>
+          </w:p>
+          <w:p>
+            <w:pPr>
+              <w:keepNext/>
+              <w:keepLines/>
+              <w:ind w:left="160" w:hanging="90"/>
+              <w:rPr>
+                <w:sz w:val="20"/>
+                <w:szCs w:val="20"/>
+                <w:lang w:val="en-GB"/>
+              </w:rPr>
+            </w:pPr>
+            <w:r>
+              <w:rPr>
+                <w:sz w:val="20"/>
+                <w:szCs w:val="20"/>
+                <w:lang w:val="en-GB"/>
+              </w:rPr>
+              <w:t xml:space="preserve">5. persons treated as employed persons within the meaning of subsection (3); </w:t>
+            </w:r>
+          </w:p>
+          <w:p>
+            <w:pPr>
+              <w:keepNext/>
+              <w:keepLines/>
+              <w:ind w:left="160" w:hanging="90"/>
+              <w:rPr>
+                <w:sz w:val="20"/>
+                <w:szCs w:val="20"/>
+                <w:lang w:val="en-GB"/>
+              </w:rPr>
+            </w:pPr>
+            <w:r>
+              <w:rPr>
+                <w:sz w:val="20"/>
+                <w:szCs w:val="20"/>
+                <w:lang w:val="en-GB"/>
+              </w:rPr>
+              <w:t xml:space="preserve">6. homeworkers and persons treated as such (for labour law matters) by virtue of existing legislation respecting home work. </w:t>
+            </w:r>
+          </w:p>
+          <w:p>
+            <w:pPr>
+              <w:keepNext/>
+              <w:keepLines/>
+              <w:rPr>
+                <w:sz w:val="20"/>
+                <w:szCs w:val="20"/>
+                <w:lang w:val="en-GB"/>
+              </w:rPr>
+            </w:pPr>
+            <w:r>
+              <w:rPr>
+                <w:sz w:val="20"/>
+                <w:szCs w:val="20"/>
+                <w:lang w:val="en-GB"/>
+              </w:rPr>
+              <w:t xml:space="preserve">(2) For the purpose of this federal Act, " employed person" means any person employed in a relationship involving economic and personal dependence and receiving remuneration in return; this shall also cover persons in occupations that are characterised more by economic and personal dependence than by independence in the exercise of the occupation. </w:t>
+            </w:r>
+            <w:r>
+              <w:rPr>
+                <w:sz w:val="20"/>
+                <w:szCs w:val="20"/>
+                <w:lang w:val="en-GB"/>
+              </w:rPr>
+              <w:t>(ILO 1955: Austria 3, pp. 1-2</w:t>
+            </w:r>
+          </w:p>
+        </w:tc>
+        <w:tc>
+          <w:tcPr>
+            <w:tcW w:w="1661" w:type="dxa"/>
+          </w:tcPr>
+          <w:p>
+            <w:pPr>
+              <w:keepNext/>
+              <w:keepLines/>
+              <w:rPr>
+                <w:sz w:val="20"/>
+                <w:szCs w:val="20"/>
+                <w:lang w:val="en-GB"/>
+              </w:rPr>
+            </w:pPr>
+            <w:r>
+              <w:rPr>
+                <w:sz w:val="20"/>
+                <w:szCs w:val="20"/>
+                <w:lang w:val="en-GB"/>
+              </w:rPr>
+              <w:t>This defines who qualifies as a  “worker” and is therefore covered by this act. This is a relatively standard definition that essentially covers all formal workers. But there are further paragraphs that need to be checked in each case, in case of exemptions.</w:t>
+            </w:r>
+          </w:p>
+        </w:tc>
+      </w:tr>
+      <w:tr>
+        <w:tc>
+          <w:tcPr>
+            <w:tcW w:w="6025" w:type="dxa"/>
+          </w:tcPr>
+          <w:p>
+            <w:pPr>
+              <w:keepNext/>
+              <w:keepLines/>
+              <w:rPr>
+                <w:sz w:val="20"/>
+                <w:szCs w:val="20"/>
+                <w:lang w:val="en-GB"/>
+              </w:rPr>
+            </w:pPr>
+            <w:r>
+              <w:rPr>
+                <w:b/>
+                <w:bCs/>
+                <w:sz w:val="20"/>
+                <w:szCs w:val="20"/>
+                <w:lang w:val="en-GB"/>
+              </w:rPr>
+              <w:t>203</w:t>
+            </w:r>
+            <w:r>
+              <w:rPr>
+                <w:sz w:val="20"/>
+                <w:szCs w:val="20"/>
+                <w:lang w:val="en-GB"/>
+              </w:rPr>
+              <w:t xml:space="preserve">. </w:t>
+            </w:r>
+            <w:r>
+              <w:rPr>
+                <w:i/>
+                <w:iCs/>
+                <w:sz w:val="20"/>
+                <w:szCs w:val="20"/>
+                <w:lang w:val="en-GB"/>
+              </w:rPr>
+              <w:t>Entitlement to accident pension</w:t>
+            </w:r>
+            <w:r>
+              <w:rPr>
+                <w:sz w:val="20"/>
+                <w:szCs w:val="20"/>
+                <w:lang w:val="en-GB"/>
+              </w:rPr>
+              <w:t>. The injured person shall be entitled to an accident pension if as a result of an industrial accident or occupational disease his earning capacity is reduced by at least 20 per cent, for more than three months following the occurrence of the event giving rise to benefit; the accident pension shall be payable for such time as the reduction in earning capacity remains at 20 per cent, or more. (ILO 1955</w:t>
+            </w:r>
+            <w:r>
+              <w:rPr>
+                <w:sz w:val="20"/>
+                <w:szCs w:val="20"/>
+                <w:lang w:val="en-GB"/>
+              </w:rPr>
+              <w:t>:</w:t>
+            </w:r>
+            <w:r>
+              <w:rPr>
+                <w:sz w:val="20"/>
+                <w:szCs w:val="20"/>
+                <w:lang w:val="en-GB"/>
+              </w:rPr>
+              <w:t xml:space="preserve"> </w:t>
+            </w:r>
+            <w:r>
+              <w:rPr>
+                <w:sz w:val="20"/>
+                <w:szCs w:val="20"/>
+                <w:lang w:val="en-GB"/>
+              </w:rPr>
+              <w:t xml:space="preserve">Austria 3, </w:t>
+            </w:r>
+            <w:r>
+              <w:rPr>
+                <w:sz w:val="20"/>
+                <w:szCs w:val="20"/>
+                <w:lang w:val="en-GB"/>
+              </w:rPr>
+              <w:t>p.54)</w:t>
+            </w:r>
+          </w:p>
+        </w:tc>
+        <w:tc>
+          <w:tcPr>
+            <w:tcW w:w="3371" w:type="dxa"/>
+            <w:gridSpan w:val="3"/>
+          </w:tcPr>
+          <w:p>
+            <w:pPr>
+              <w:keepNext/>
+              <w:keepLines/>
+              <w:rPr>
+                <w:sz w:val="20"/>
+                <w:szCs w:val="20"/>
+                <w:lang w:val="en-GB"/>
+              </w:rPr>
+            </w:pPr>
+            <w:r>
+              <w:rPr>
+                <w:sz w:val="20"/>
+                <w:szCs w:val="20"/>
+                <w:lang w:val="en-GB"/>
+              </w:rPr>
+              <w:t>I code</w:t>
+            </w:r>
+            <w:r>
+              <w:rPr>
+                <w:sz w:val="20"/>
+                <w:szCs w:val="20"/>
+                <w:lang w:val="en-GB"/>
+              </w:rPr>
+              <w:t xml:space="preserve"> temporary or permanent inability to work, </w:t>
+            </w:r>
+            <w:r>
+              <w:rPr>
+                <w:sz w:val="20"/>
+                <w:szCs w:val="20"/>
+                <w:lang w:val="en-GB"/>
+              </w:rPr>
+              <w:t>as</w:t>
+            </w:r>
+            <w:r>
+              <w:rPr>
+                <w:sz w:val="20"/>
+                <w:szCs w:val="20"/>
+                <w:lang w:val="en-GB"/>
+              </w:rPr>
+              <w:t xml:space="preserve"> at least 80% incapacitated. “Disability” or “incapacity” has varying legal definitions by country, therefore I </w:t>
+            </w:r>
+            <w:r>
+              <w:rPr>
+                <w:sz w:val="20"/>
+                <w:szCs w:val="20"/>
+                <w:lang w:val="en-GB"/>
+              </w:rPr>
+              <w:t>rely on what the</w:t>
+            </w:r>
+            <w:r>
+              <w:rPr>
+                <w:sz w:val="20"/>
+                <w:szCs w:val="20"/>
+                <w:lang w:val="en-GB"/>
+              </w:rPr>
+              <w:t xml:space="preserve"> law</w:t>
+            </w:r>
+            <w:r>
+              <w:rPr>
+                <w:sz w:val="20"/>
+                <w:szCs w:val="20"/>
+                <w:lang w:val="en-GB"/>
+              </w:rPr>
+              <w:t xml:space="preserve"> states</w:t>
+            </w:r>
+            <w:r>
+              <w:rPr>
+                <w:sz w:val="20"/>
+                <w:szCs w:val="20"/>
+                <w:lang w:val="en-GB"/>
+              </w:rPr>
+              <w:t>. Here 80% is over 20%</w:t>
+            </w:r>
+            <w:r>
+              <w:rPr>
+                <w:sz w:val="20"/>
+                <w:szCs w:val="20"/>
+                <w:lang w:val="en-GB"/>
+              </w:rPr>
+              <w:t xml:space="preserve"> so this qualifies</w:t>
+            </w:r>
+            <w:r>
+              <w:rPr>
+                <w:sz w:val="20"/>
+                <w:szCs w:val="20"/>
+                <w:lang w:val="en-GB"/>
+              </w:rPr>
+              <w:t xml:space="preserve">. </w:t>
+            </w:r>
+          </w:p>
+        </w:tc>
+      </w:tr>
+      <w:tr>
+        <w:tc>
+          <w:tcPr>
+            <w:tcW w:w="7645" w:type="dxa"/>
+            <w:gridSpan w:val="2"/>
+          </w:tcPr>
+          <w:p>
+            <w:pPr>
+              <w:keepNext/>
+              <w:keepLines/>
+              <w:rPr>
+                <w:sz w:val="20"/>
+                <w:szCs w:val="20"/>
+                <w:lang w:val="en-GB"/>
+              </w:rPr>
+            </w:pPr>
+            <w:r>
+              <w:rPr>
+                <w:b/>
+                <w:bCs/>
+                <w:sz w:val="20"/>
+                <w:szCs w:val="20"/>
+                <w:lang w:val="en-GB"/>
+              </w:rPr>
+              <w:t>204</w:t>
+            </w:r>
+            <w:r>
+              <w:rPr>
+                <w:sz w:val="20"/>
+                <w:szCs w:val="20"/>
+                <w:lang w:val="en-GB"/>
+              </w:rPr>
+              <w:t xml:space="preserve">. </w:t>
+            </w:r>
+            <w:r>
+              <w:rPr>
+                <w:i/>
+                <w:iCs/>
+                <w:sz w:val="20"/>
+                <w:szCs w:val="20"/>
+                <w:lang w:val="en-GB"/>
+              </w:rPr>
+              <w:t>Commencement of accident pension</w:t>
+            </w:r>
+            <w:r>
+              <w:rPr>
+                <w:sz w:val="20"/>
+                <w:szCs w:val="20"/>
+                <w:lang w:val="en-GB"/>
+              </w:rPr>
+              <w:t>. (1) If the injured person is entitled under sickness insurance to pecuniary sick benefit on account of incapacity for work resulting from an industrial accident or occupational disease, payment of the accident pension may be claimed as from the day following the day on which payment of the pecuniary sick benefit ceases, or at the latest from the commencement of the 27th week following the occurrence of the event insured against.</w:t>
+            </w:r>
+          </w:p>
+        </w:tc>
+        <w:tc>
+          <w:tcPr>
+            <w:tcW w:w="1751" w:type="dxa"/>
+            <w:gridSpan w:val="2"/>
+          </w:tcPr>
+          <w:p>
+            <w:pPr>
+              <w:keepNext/>
+              <w:keepLines/>
+              <w:rPr>
+                <w:sz w:val="20"/>
+                <w:szCs w:val="20"/>
+                <w:lang w:val="en-GB"/>
+              </w:rPr>
+            </w:pPr>
+            <w:r>
+              <w:rPr>
+                <w:sz w:val="20"/>
+                <w:szCs w:val="20"/>
+                <w:lang w:val="en-GB"/>
+              </w:rPr>
+              <w:t>Crucial for data extraction. Sickness provisions cover worker until week 26.</w:t>
+            </w:r>
+          </w:p>
+        </w:tc>
+      </w:tr>
+      <w:tr>
+        <w:tc>
+          <w:tcPr>
+            <w:tcW w:w="7645" w:type="dxa"/>
+            <w:gridSpan w:val="2"/>
+          </w:tcPr>
+          <w:p>
+            <w:pPr>
+              <w:keepNext/>
+              <w:keepLines/>
+              <w:rPr>
+                <w:sz w:val="20"/>
+                <w:szCs w:val="20"/>
+                <w:lang w:val="en-GB"/>
+              </w:rPr>
+            </w:pPr>
+            <w:r>
+              <w:rPr>
+                <w:b/>
+                <w:bCs/>
+                <w:sz w:val="20"/>
+                <w:szCs w:val="20"/>
+                <w:lang w:val="en-GB"/>
+              </w:rPr>
+              <w:t>205</w:t>
+            </w:r>
+            <w:r>
+              <w:rPr>
+                <w:sz w:val="20"/>
+                <w:szCs w:val="20"/>
+                <w:lang w:val="en-GB"/>
+              </w:rPr>
+              <w:t xml:space="preserve">. </w:t>
+            </w:r>
+            <w:r>
+              <w:rPr>
+                <w:i/>
+                <w:iCs/>
+                <w:sz w:val="20"/>
+                <w:szCs w:val="20"/>
+                <w:lang w:val="en-GB"/>
+              </w:rPr>
+              <w:t>Calculation of accident pension</w:t>
+            </w:r>
+            <w:r>
+              <w:rPr>
+                <w:sz w:val="20"/>
+                <w:szCs w:val="20"/>
+                <w:lang w:val="en-GB"/>
+              </w:rPr>
+              <w:t xml:space="preserve">. </w:t>
+            </w:r>
+          </w:p>
+          <w:p>
+            <w:pPr>
+              <w:keepNext/>
+              <w:keepLines/>
+              <w:rPr>
+                <w:sz w:val="20"/>
+                <w:szCs w:val="20"/>
+                <w:lang w:val="en-GB"/>
+              </w:rPr>
+            </w:pPr>
+            <w:r>
+              <w:rPr>
+                <w:sz w:val="20"/>
+                <w:szCs w:val="20"/>
+                <w:lang w:val="en-GB"/>
+              </w:rPr>
+              <w:t xml:space="preserve">(1) The accident pension shall be calculated in accordance with the degree of loss of earning capacity as a result of the industrial accident or occupational disease. </w:t>
+            </w:r>
+          </w:p>
+          <w:p>
+            <w:pPr>
+              <w:keepNext/>
+              <w:keepLines/>
+              <w:rPr>
+                <w:sz w:val="20"/>
+                <w:szCs w:val="20"/>
+                <w:lang w:val="en-GB"/>
+              </w:rPr>
+            </w:pPr>
+            <w:r>
+              <w:rPr>
+                <w:sz w:val="20"/>
+                <w:szCs w:val="20"/>
+                <w:lang w:val="en-GB"/>
+              </w:rPr>
+              <w:t xml:space="preserve">(2) The yearly rate of the pension shall be as follows: </w:t>
+            </w:r>
+          </w:p>
+          <w:p>
+            <w:pPr>
+              <w:keepNext/>
+              <w:keepLines/>
+              <w:ind w:left="160" w:hanging="90"/>
+              <w:rPr>
+                <w:sz w:val="20"/>
+                <w:szCs w:val="20"/>
+                <w:lang w:val="en-GB"/>
+              </w:rPr>
+            </w:pPr>
+            <w:r>
+              <w:rPr>
+                <w:sz w:val="20"/>
+                <w:szCs w:val="20"/>
+                <w:lang w:val="en-GB"/>
+              </w:rPr>
+              <w:t xml:space="preserve">1. 66% per cent, of the basis of assessment (full pension) for such time as the injured person, as a result of the industrial accident or occupational disease, is totally incapable of earning his living; </w:t>
+            </w:r>
+          </w:p>
+          <w:p>
+            <w:pPr>
+              <w:keepNext/>
+              <w:keepLines/>
+              <w:ind w:left="160" w:hanging="90"/>
+              <w:rPr>
+                <w:sz w:val="20"/>
+                <w:szCs w:val="20"/>
+                <w:lang w:val="en-GB"/>
+              </w:rPr>
+            </w:pPr>
+            <w:r>
+              <w:rPr>
+                <w:sz w:val="20"/>
+                <w:szCs w:val="20"/>
+                <w:lang w:val="en-GB"/>
+              </w:rPr>
+              <w:t xml:space="preserve">2. the percentage of the full pension corresponding to the degree of loss of earning capacity (part pension) for such time as an injured person as a result of the industrial accident or occupational disease is partially incapable of earning his living. </w:t>
+            </w:r>
+          </w:p>
+          <w:p>
+            <w:pPr>
+              <w:keepNext/>
+              <w:keepLines/>
+              <w:rPr>
+                <w:sz w:val="20"/>
+                <w:szCs w:val="20"/>
+                <w:lang w:val="en-GB"/>
+              </w:rPr>
+            </w:pPr>
+            <w:r>
+              <w:rPr>
+                <w:sz w:val="20"/>
+                <w:szCs w:val="20"/>
+                <w:lang w:val="en-GB"/>
+              </w:rPr>
+              <w:t>(3) As long as the injured person remains unemployed as a result of the industrial accident or occupational disease, the part pension may be increased to the same level as the full pension. (ILO 1955</w:t>
+            </w:r>
+            <w:r>
+              <w:rPr>
+                <w:sz w:val="20"/>
+                <w:szCs w:val="20"/>
+                <w:lang w:val="en-GB"/>
+              </w:rPr>
+              <w:t>:</w:t>
+            </w:r>
+            <w:r>
+              <w:rPr>
+                <w:sz w:val="20"/>
+                <w:szCs w:val="20"/>
+                <w:lang w:val="en-GB"/>
+              </w:rPr>
+              <w:t xml:space="preserve"> </w:t>
+            </w:r>
+            <w:r>
+              <w:rPr>
+                <w:sz w:val="20"/>
+                <w:szCs w:val="20"/>
+                <w:lang w:val="en-GB"/>
+              </w:rPr>
+              <w:t xml:space="preserve">Austria 3, </w:t>
+            </w:r>
+            <w:r>
+              <w:rPr>
+                <w:sz w:val="20"/>
+                <w:szCs w:val="20"/>
+                <w:lang w:val="en-GB"/>
+              </w:rPr>
+              <w:t>p. 55)</w:t>
+            </w:r>
+          </w:p>
+        </w:tc>
+        <w:tc>
+          <w:tcPr>
+            <w:tcW w:w="1751" w:type="dxa"/>
+            <w:gridSpan w:val="2"/>
+          </w:tcPr>
+          <w:p>
+            <w:pPr>
+              <w:keepNext/>
+              <w:keepLines/>
+              <w:rPr>
+                <w:sz w:val="20"/>
+                <w:szCs w:val="20"/>
+                <w:lang w:val="en-GB"/>
+              </w:rPr>
+            </w:pPr>
+            <w:r>
+              <w:rPr>
+                <w:sz w:val="20"/>
+                <w:szCs w:val="20"/>
+                <w:lang w:val="en-GB"/>
+              </w:rPr>
+              <w:t>S</w:t>
+            </w:r>
+            <w:r>
+              <w:rPr>
+                <w:sz w:val="20"/>
+                <w:szCs w:val="20"/>
+                <w:lang w:val="en-GB"/>
+              </w:rPr>
+              <w:t>ets the wage replacement rate</w:t>
+            </w:r>
+            <w:r>
+              <w:rPr>
+                <w:sz w:val="20"/>
+                <w:szCs w:val="20"/>
+                <w:lang w:val="en-GB"/>
+              </w:rPr>
+              <w:t xml:space="preserve"> of 66%. Here I rely on “totally incapable” as referring to someone who is at least 80% disabled (as determined by local law) or otherwise cannot work doing their current job. </w:t>
+            </w:r>
+          </w:p>
+        </w:tc>
+      </w:tr>
+    </w:tbl>
+    <w:p>
+      <w:pPr>
+        <w:pStyle w:val="Heading2"/>
+        <w:keepNext/>
+        <w:keepLines/>
+        <w:spacing w:after="0"/>
+      </w:pPr>
+      <w:r>
+        <w:t xml:space="preserve">Table 1. Original Source Excerpts: Austrian </w:t>
+      </w:r>
+      <w:r>
+        <w:t xml:space="preserve">General </w:t>
+      </w:r>
+      <w:r>
+        <w:t>Social Insurance Act, 1955.</w:t>
+      </w:r>
+      <w:r>
         <w:t xml:space="preserve"> </w:t>
       </w:r>
-      <w:r>
-        <w:rPr>
-          <w:lang w:val="en-GB"/>
-        </w:rPr>
-        <w:t>the name of the</w:t>
-      </w:r>
-      <w:r>
-        <w:rPr>
-          <w:lang w:val="en-GB"/>
-        </w:rPr>
-        <w:t xml:space="preserve"> statute in force</w:t>
-      </w:r>
-      <w:r>
-        <w:rPr>
-          <w:lang w:val="en-GB"/>
-        </w:rPr>
-        <w:t>,</w:t>
-      </w:r>
-      <w:r>
-        <w:rPr>
-          <w:lang w:val="en-GB"/>
-        </w:rPr>
-        <w:t xml:space="preserve"> the </w:t>
-      </w:r>
-      <w:r>
-        <w:rPr>
-          <w:lang w:val="en-GB"/>
-        </w:rPr>
-        <w:t xml:space="preserve">social policy </w:t>
-      </w:r>
-      <w:r>
-        <w:rPr>
-          <w:lang w:val="en-GB"/>
-        </w:rPr>
-        <w:t>programme type</w:t>
-      </w:r>
-      <w:r>
-        <w:rPr>
-          <w:lang w:val="en-GB"/>
-        </w:rPr>
-        <w:t>,</w:t>
-      </w:r>
-      <w:r>
-        <w:rPr>
-          <w:lang w:val="en-GB"/>
-        </w:rPr>
-        <w:t xml:space="preserve"> and </w:t>
-      </w:r>
-      <w:r>
-        <w:rPr>
-          <w:lang w:val="en-GB"/>
-        </w:rPr>
-        <w:t>a reference list</w:t>
-      </w:r>
-      <w:r>
-        <w:rPr>
-          <w:lang w:val="en-GB"/>
-        </w:rPr>
-        <w:t xml:space="preserve">. Replacement rates and durations are coded separately for permanent and temporary injuries. Coverage estimates represent the percentage of the labour force legally entitled to benefits and are </w:t>
-      </w:r>
-      <w:r>
-        <w:rPr>
-          <w:lang w:val="en-GB"/>
-        </w:rPr>
-        <w:t>sometimes</w:t>
-      </w:r>
-      <w:r>
-        <w:rPr>
-          <w:lang w:val="en-GB"/>
-        </w:rPr>
-        <w:t xml:space="preserve"> derived from secondary sources </w:t>
-      </w:r>
-      <w:r>
-        <w:rPr>
-          <w:lang w:val="en-GB"/>
-        </w:rPr>
-        <w:t>and calculations based on historical labour force estimates</w:t>
-      </w:r>
-      <w:r>
-        <w:rPr>
-          <w:lang w:val="en-GB"/>
-        </w:rPr>
-        <w:t xml:space="preserve">. A qualifying period denotes the waiting period before benefits commence, and qualifying conditions specify occupational or employment requirements. </w:t>
-      </w:r>
-      <w:r>
-        <w:rPr>
-          <w:lang w:val="en-GB"/>
-        </w:rPr>
-        <w:t>Various notes</w:t>
-      </w:r>
-      <w:r>
-        <w:rPr>
-          <w:lang w:val="en-GB"/>
-        </w:rPr>
-        <w:t xml:space="preserve"> </w:t>
-      </w:r>
-      <w:r>
-        <w:rPr>
-          <w:lang w:val="en-GB"/>
-        </w:rPr>
-        <w:t>variables</w:t>
-      </w:r>
-      <w:r>
-        <w:rPr>
-          <w:lang w:val="en-GB"/>
-        </w:rPr>
-        <w:t xml:space="preserve"> provide additional context or caveats (e.g., whether benefits are lump sums or limited to specific sectors</w:t>
-      </w:r>
-      <w:r>
-        <w:rPr>
-          <w:lang w:val="en-GB"/>
-        </w:rPr>
-        <w:t>, or where certain atypical coding decisions had to be made</w:t>
-      </w:r>
-      <w:r>
-        <w:rPr>
-          <w:lang w:val="en-GB"/>
-        </w:rPr>
-        <w:t>).</w:t>
+    </w:p>
+    <w:p>
+      <w:pPr>
+        <w:rPr>
+          <w:sz w:val="20"/>
+          <w:szCs w:val="20"/>
+          <w:lang w:val="en-GB"/>
+        </w:rPr>
+      </w:pPr>
+      <w:r>
+        <w:rPr>
+          <w:sz w:val="20"/>
+          <w:szCs w:val="20"/>
+          <w:lang w:val="en-GB"/>
+        </w:rPr>
+        <w:t>Source ILO Legislative Series. Selected paragraphs from original law, translated by the ILO.</w:t>
+      </w:r>
+    </w:p>
+    <w:p>
+      <w:pPr>
+        <w:rPr>
+          <w:lang w:val="en-GB"/>
+        </w:rPr>
+      </w:pPr>
+      <w:r>
+        <w:rPr>
+          <w:lang w:val="en-GB"/>
+        </w:rPr>
+        <w:br w:type="page"/>
+      </w:r>
+    </w:p>
+    <w:p>
+      <w:pPr>
+        <w:rPr>
+          <w:lang w:val="en-GB"/>
+        </w:rPr>
+      </w:pPr>
+      <w:r>
+        <w:rPr>
+          <w:lang w:val="en-GB"/>
+        </w:rPr>
+        <w:lastRenderedPageBreak/>
+        <w:t xml:space="preserve">A crucial secondary source of data is the SSPTW. This is useful or checking the data extraction process which in this case is done via qualitative hand coding of the PDFs or online viewable public domain materials. It is also useful for cases where we cannot find an original law. The SSPTW were published first in 1949 </w:t>
+      </w:r>
+      <w:r>
+        <w:rPr>
+          <w:lang w:val="en-GB"/>
+        </w:rPr>
+        <w:t xml:space="preserve">by the U.S. Department of Health and Human Services </w:t>
+      </w:r>
+      <w:r>
+        <w:rPr>
+          <w:lang w:val="en-GB"/>
+        </w:rPr>
+        <w:t xml:space="preserve">and were updated every three to eight years until 1999 after which the data behind them moved to a data repository as part of the U.S. Social Security Administration and eventually appeared online, updated every four years until 2019. Thereafter the International Social Security Association took over, and provides profiles for 190 countries, and will be the next source for future versions of the </w:t>
+      </w:r>
+      <w:r>
+        <w:rPr>
+          <w:i/>
+          <w:iCs/>
+          <w:lang w:val="en-GB"/>
+        </w:rPr>
+        <w:t>gwip_long</w:t>
+      </w:r>
+      <w:r>
+        <w:rPr>
+          <w:lang w:val="en-GB"/>
+        </w:rPr>
+        <w:t xml:space="preserve">.   </w:t>
+      </w:r>
+    </w:p>
+    <w:p>
+      <w:pPr>
+        <w:rPr>
+          <w:lang w:val="en-GB"/>
+        </w:rPr>
+      </w:pPr>
+      <w:r>
+        <w:rPr>
+          <w:lang w:val="en-GB"/>
+        </w:rPr>
+        <w:t>Looking at the SSPTW 1958 book</w:t>
+      </w:r>
+      <w:r>
+        <w:rPr>
+          <w:lang w:val="en-GB"/>
+        </w:rPr>
+        <w:fldChar w:fldCharType="begin"/>
+      </w:r>
+      <w:r>
+        <w:rPr>
+          <w:lang w:val="en-GB"/>
+        </w:rPr>
+        <w:instrText xml:space="preserve"> ADDIN ZOTERO_ITEM CSL_CITATION {"citationID":"EBnGR6EC","properties":{"formattedCitation":"\\super 10\\nosupersub{}","plainCitation":"10","noteIndex":0},"citationItems":[{"id":29979,"uris":["http://zotero.org/groups/2295959/items/EZPTNXNG"],"itemData":{"id":29979,"type":"book","language":"en","note":"Google-Books-ID: w6tmlFWnlaMC","number-of-pages":"124","publisher":"U.S. Department of Health, Education, and Welfare, Social Security Administration, Division of Program Research","source":"Google Books","title":"Social Security Programs Throughout the World","URL":"https://books.google.de/books?id=w6tmlFWnlaMC&amp;lpg=PA91&amp;ots=ZVW1f4CtZt&amp;dq=syria%20%22workmen's%20compensation%22%20laws&amp;pg=PA91#v=onepage&amp;q=syria%20%22workmen's%20compensation%22%20laws&amp;f=false","author":[{"family":"SSPW","given":""}],"issued":{"date-parts":[["1958"]]}}}],"schema":"https://github.com/citation-style-language/schema/raw/master/csl-citation.json"} </w:instrText>
+      </w:r>
+      <w:r>
+        <w:rPr>
+          <w:lang w:val="en-GB"/>
+        </w:rPr>
+        <w:fldChar w:fldCharType="separate"/>
+      </w:r>
+      <w:r>
+        <w:rPr>
+          <w:rFonts w:ascii="Aptos" w:hAnsi="Aptos" w:cs="Times New Roman"/>
+          <w:kern w:val="0"/>
+          <w:vertAlign w:val="superscript"/>
+        </w:rPr>
+        <w:t>10</w:t>
+      </w:r>
+      <w:r>
+        <w:rPr>
+          <w:lang w:val="en-GB"/>
+        </w:rPr>
+        <w:fldChar w:fldCharType="end"/>
+      </w:r>
+      <w:r>
+        <w:rPr>
+          <w:lang w:val="en-GB"/>
+        </w:rPr>
+        <w:t>, which is available online via HaithiTrust, reveals how the data can be extracted. It provides the most up to date information about the benefits, which according to the methods, were extracted via direct communication with social security experts in the government in Austria. Here it lists under “work injury” that the year of “current law” as 1955, and the “Temporary disability benefit” as “Ordinary sickness benefit as above paid for first 26 weeks” (p. 163) and “Permanent disability pension” for “work injury” as 66 2/3 % of average earnings during last year, if totally disabled” (p. 163). There are more provisions relating to child supplement and medical benefits – all things that I found in the original law. These are part of the benefit, but the vary greatly by country and have no standardized form, making them impossible to extract in a standardized way with limited resources. Future researchers could greatly improve the GWIP data by adding variables related to all the additional benefits.</w:t>
+      </w:r>
+    </w:p>
+    <w:p>
+      <w:pPr>
+        <w:rPr>
+          <w:lang w:val="en-GB"/>
+        </w:rPr>
+      </w:pPr>
+      <w:r>
+        <w:rPr>
+          <w:lang w:val="en-GB"/>
+        </w:rPr>
+        <w:t xml:space="preserve">Some countries, in particular early in their histories and especially in the Global South, specify a lump sum for a work-injury. This lump sum had to be divided into the average blue-collar worker pay of that time period in order to covert it into a wage replacement after six months or a year (the coding rules I used for temporary and permanent disability). The coding of laws is further compounded by other laws that alter the definition of worker or </w:t>
+      </w:r>
+      <w:r>
+        <w:rPr>
+          <w:lang w:val="en-GB"/>
+        </w:rPr>
+        <w:t>create exemptions to the law for certain industries, areas or occupational characteristics. Therefore to get the most accurate extraction, I also searched for these laws. They came in two primary forms. The first relates to colonialism, where colonial powers who enacted laws set up different definitions for natives and Europeans, so that natives were either not considered “workers” by law, or had their own social security systems that differed from Europeans. In these cases calculations were made based on the percentage of European workers in a given country at a time. The other case are Export Processing Zones (EPZs)</w:t>
       </w:r>
     </w:p>
     <w:p>
@@ -1536,7 +3719,13 @@
     </w:p>
     <w:p>
       <w:r>
-        <w:t xml:space="preserve">Detailed definitions and further information about all variables in both the GWIP and GWIP_long are available in the </w:t>
+        <w:t xml:space="preserve">Detailed definitions and further information about all variables in both </w:t>
+      </w:r>
+      <w:r>
+        <w:t>the Cross-Sectional and Longitudinal GWIP are</w:t>
+      </w:r>
+      <w:r>
+        <w:t xml:space="preserve"> available in the </w:t>
       </w:r>
       <w:r>
         <w:t>C</w:t>
@@ -1548,7 +3737,7 @@
         <w:fldChar w:fldCharType="begin"/>
       </w:r>
       <w:r>
-        <w:instrText xml:space="preserve"> ADDIN ZOTERO_ITEM CSL_CITATION {"citationID":"hTLjZgAr","properties":{"formattedCitation":"\\super 6\\nosupersub{}","plainCitation":"6","noteIndex":0},"citationItems":[{"id":59305,"uris":["http://zotero.org/groups/2295959/items/2HIY3UEE"],"itemData":{"id":59305,"type":"article","abstract":"The Global Work-Injury Policy Database (GWIP) provides data on the introduction and development of work-injury policy in 189 independent nation states or territories. Work-injury policies are also historically known as “workmen’s compensation” and sometimes “accident insurance”. This paper provides the codebook for the GWIP. Several aspects of this research are confounded by terminology; therefore, we provide theoretical definitions and justifications of coding decisions in addition to the hard codes. This document accompanies the third public release of the 2020 cross-sectional data, gwip_v3.csv and the first public release of the longitudinal gwip_long_v1.csv data.","DOI":"10.31235/osf.io/rx3g4_v1","language":"en-us","publisher":"OSF","source":"OSF Preprints","title":"Global Work-Injury Policy Database (GWIP): Project Overview and Codebook, v2","title-short":"Global Work-Injury Policy Database (GWIP)","URL":"https://osf.io/rx3g4_v1","author":[{"family":"Breznau","given":"Nate"},{"family":"Lanver","given":"Felix"}],"accessed":{"date-parts":[["2025",8,11]]},"issued":{"date-parts":[["2025",8,5]]}}}],"schema":"https://github.com/citation-style-language/schema/raw/master/csl-citation.json"} </w:instrText>
+        <w:instrText xml:space="preserve"> ADDIN ZOTERO_ITEM CSL_CITATION {"citationID":"hTLjZgAr","properties":{"formattedCitation":"\\super 11\\nosupersub{}","plainCitation":"11","noteIndex":0},"citationItems":[{"id":59305,"uris":["http://zotero.org/groups/2295959/items/2HIY3UEE"],"itemData":{"id":59305,"type":"article","abstract":"The Global Work-Injury Policy Database (GWIP) provides data on the introduction and development of work-injury policy in 189 independent nation states or territories. Work-injury policies are also historically known as “workmen’s compensation” and sometimes “accident insurance”. This paper provides the codebook for the GWIP. Several aspects of this research are confounded by terminology; therefore, we provide theoretical definitions and justifications of coding decisions in addition to the hard codes. This document accompanies the third public release of the 2020 cross-sectional data, gwip_v3.csv and the first public release of the longitudinal gwip_long_v1.csv data.","DOI":"10.31235/osf.io/rx3g4_v1","language":"en-us","publisher":"OSF","source":"OSF Preprints","title":"Global Work-Injury Policy Database (GWIP): Project Overview and Codebook, v2","title-short":"Global Work-Injury Policy Database (GWIP)","URL":"https://osf.io/rx3g4_v1","author":[{"family":"Breznau","given":"Nate"},{"family":"Lanver","given":"Felix"}],"accessed":{"date-parts":[["2025",8,11]]},"issued":{"date-parts":[["2025",8,5]]}}}],"schema":"https://github.com/citation-style-language/schema/raw/master/csl-citation.json"} </w:instrText>
       </w:r>
       <w:r>
         <w:fldChar w:fldCharType="separate"/>
@@ -1559,22 +3748,32 @@
           <w:kern w:val="0"/>
           <w:vertAlign w:val="superscript"/>
         </w:rPr>
-        <w:t>6</w:t>
+        <w:t>11</w:t>
       </w:r>
       <w:r>
         <w:fldChar w:fldCharType="end"/>
       </w:r>
       <w:r>
-        <w:t>. Here I will go into detail only regarding two central variables.</w:t>
-      </w:r>
-      <w:r>
-        <w:t xml:space="preserve"> </w:t>
-      </w:r>
-      <w:r>
-        <w:rPr>
-          <w:lang w:val="en-GB"/>
-        </w:rPr>
-        <w:t>The centrepiece variables of the GWIP longitudinal are coverage (</w:t>
+        <w:t xml:space="preserve">. Here I will go into detail only </w:t>
+      </w:r>
+      <w:r>
+        <w:lastRenderedPageBreak/>
+        <w:t xml:space="preserve">regarding two </w:t>
+      </w:r>
+      <w:r>
+        <w:t xml:space="preserve">central </w:t>
+      </w:r>
+      <w:r>
+        <w:t>variables</w:t>
+      </w:r>
+      <w:r>
+        <w:t xml:space="preserve">: </w:t>
+      </w:r>
+      <w:r>
+        <w:rPr>
+          <w:lang w:val="en-GB"/>
+        </w:rPr>
+        <w:t>coverage (</w:t>
       </w:r>
       <w:r>
         <w:rPr>
@@ -1591,31 +3790,43 @@
         <w:t xml:space="preserve"> and</w:t>
       </w:r>
       <w:r>
-        <w:t xml:space="preserve"> wage replacement rate (</w:t>
+        <w:t xml:space="preserve"> </w:t>
+      </w:r>
+      <w:r>
+        <w:t xml:space="preserve">temporary and permanent injury </w:t>
+      </w:r>
+      <w:r>
+        <w:t>wage replacement rate</w:t>
+      </w:r>
+      <w:r>
+        <w:t>s</w:t>
+      </w:r>
+      <w:r>
+        <w:t xml:space="preserve"> (</w:t>
       </w:r>
       <w:r>
         <w:rPr>
           <w:i/>
           <w:iCs/>
         </w:rPr>
-        <w:t>labor_workinjury_replacement_rate_perm</w:t>
-      </w:r>
-      <w:r>
-        <w:t xml:space="preserve"> and </w:t>
+        <w:t>labor_workinjury_replacement_rate_temp</w:t>
       </w:r>
       <w:r>
         <w:rPr>
           <w:i/>
           <w:iCs/>
         </w:rPr>
-        <w:t>labor_workinjury_replacement_rate_</w:t>
+        <w:t xml:space="preserve"> </w:t>
+      </w:r>
+      <w:r>
+        <w:t xml:space="preserve">and </w:t>
       </w:r>
       <w:r>
         <w:rPr>
           <w:i/>
           <w:iCs/>
         </w:rPr>
-        <w:t>temp</w:t>
+        <w:t>labor_workinjury_replacement_rate_perm</w:t>
       </w:r>
       <w:r>
         <w:t xml:space="preserve">). In comparative welfare state research, these are the key variables used to identify the inclusivity and generosity of social policy to develop typologies, understand inequalities and engage in institutional analysis </w:t>
@@ -1624,7 +3835,7 @@
         <w:fldChar w:fldCharType="begin"/>
       </w:r>
       <w:r>
-        <w:instrText xml:space="preserve"> ADDIN ZOTERO_ITEM CSL_CITATION {"citationID":"oa9hxGyB","properties":{"formattedCitation":"\\super 7\\uc0\\u8211{}10\\nosupersub{}","plainCitation":"7–10","noteIndex":0},"citationItems":[{"id":569,"uris":["http://zotero.org/users/5554610/items/58AYPZTA"],"itemData":{"id":569,"type":"article-journal","container-title":"Canadian Review of Sociology/Revue canadienne de sociologie","DOI":"10.1111/j.1755-618X.1989.tb00411.x","ISSN":"1755-618X","issue":"1","page":"10–36","title":"The Three Political Economies of The Welfare State","volume":"26","author":[{"family":"Esping-Andersen","given":"Gosta"}],"issued":{"date-parts":[["1989",2]]}}},{"id":30796,"uris":["http://zotero.org/groups/2295959/items/XC4Q7LL9"],"itemData":{"id":30796,"type":"article-journal","abstract":"Abstract. International comparisons of national social policy rely overwhelmingly on programme spending ratios. However, there are widespread problems with this","container-title":"Oxford Review of Economic Policy","DOI":"10.1093/oxrep/grj021","ISSN":"0266-903X","issue":"3","journalAbbreviation":"Oxf Rev Econ Policy","language":"en","note":"publisher: Oxford Academic","page":"349-364","source":"academic.oup.com","title":"The Generosity of Social Insurance, 1971–2002","volume":"22","author":[{"family":"Scruggs","given":"Lyle"}],"issued":{"date-parts":[["2006",10,1]]}}},{"id":13482,"uris":["http://zotero.org/users/5554610/items/4LMYM69E"],"itemData":{"id":13482,"type":"article-journal","abstract":"Several recent studies have focused attention on the relationship between welfare states and poverty, looking primarily at relative poverty and employing concepts of welfare state generosity that are problematic. This has made it difficult to evaluate claims that equality has come at the expense of economic growth. In this article, the authors examine more directly the relationship between welfare state generosity in three social insurance programs— unemployment, sickness, and pensions—and poverty levels in advanced industrial democracies in the past quarter of the 20th century. The results strongly suggest that more generous entitlements to key social insurance programs are associated not only with lower relative poverty but also with lower absolute poverty. This supports the contention that promoting relative economic equality can improve the absolute material well-being of the poor. However, no evidence suggests that relatively more generous unemployment benefits systematically reduce poverty.","container-title":"Comparative Political Studies","DOI":"10.1177/0010414005281935","issue":"7","page":"880–904","title":"The Material Consequences of Welfare States: Benefit Generosity and Absolute Poverty in 16 OECD Countries","volume":"39","author":[{"family":"Scruggs","given":"Lyle"},{"family":"Allan","given":"James"}],"issued":{"date-parts":[["2006",9]]}}},{"id":57267,"uris":["http://zotero.org/groups/2295959/items/PQD7TNF2"],"itemData":{"id":57267,"type":"chapter","container-title":"A Research Agenda for the Political Sociology of Welfare","event-place":"Cheltenham, UK","publisher":"Edward Elgar Publishing","publisher-place":"Cheltenham, UK","title":"Investigating the Opinion-Policy Nexus Globally: The Coverage and Generosity of The Welfare State in 186 Countries","author":[{"family":"Breznau","given":"Nate"},{"family":"Grünewald","given":"Aline"},{"family":"Lanver","given":"Felix"}],"editor":[{"family":"Eger","given":"Maureen A."}],"issued":{"date-parts":[["2025"]]}}}],"schema":"https://github.com/citation-style-language/schema/raw/master/csl-citation.json"} </w:instrText>
+        <w:instrText xml:space="preserve"> ADDIN ZOTERO_ITEM CSL_CITATION {"citationID":"oa9hxGyB","properties":{"formattedCitation":"\\super 12\\uc0\\u8211{}15\\nosupersub{}","plainCitation":"12–15","noteIndex":0},"citationItems":[{"id":569,"uris":["http://zotero.org/users/5554610/items/58AYPZTA"],"itemData":{"id":569,"type":"article-journal","container-title":"Canadian Review of Sociology/Revue canadienne de sociologie","DOI":"10.1111/j.1755-618X.1989.tb00411.x","ISSN":"1755-618X","issue":"1","page":"10–36","title":"The Three Political Economies of The Welfare State","volume":"26","author":[{"family":"Esping-Andersen","given":"Gosta"}],"issued":{"date-parts":[["1989",2]]}}},{"id":30796,"uris":["http://zotero.org/groups/2295959/items/XC4Q7LL9"],"itemData":{"id":30796,"type":"article-journal","abstract":"Abstract. International comparisons of national social policy rely overwhelmingly on programme spending ratios. However, there are widespread problems with this","container-title":"Oxford Review of Economic Policy","DOI":"10.1093/oxrep/grj021","ISSN":"0266-903X","issue":"3","journalAbbreviation":"Oxf Rev Econ Policy","language":"en","note":"publisher: Oxford Academic","page":"349-364","source":"academic.oup.com","title":"The Generosity of Social Insurance, 1971–2002","volume":"22","author":[{"family":"Scruggs","given":"Lyle"}],"issued":{"date-parts":[["2006",10,1]]}}},{"id":13482,"uris":["http://zotero.org/users/5554610/items/4LMYM69E"],"itemData":{"id":13482,"type":"article-journal","abstract":"Several recent studies have focused attention on the relationship between welfare states and poverty, looking primarily at relative poverty and employing concepts of welfare state generosity that are problematic. This has made it difficult to evaluate claims that equality has come at the expense of economic growth. In this article, the authors examine more directly the relationship between welfare state generosity in three social insurance programs— unemployment, sickness, and pensions—and poverty levels in advanced industrial democracies in the past quarter of the 20th century. The results strongly suggest that more generous entitlements to key social insurance programs are associated not only with lower relative poverty but also with lower absolute poverty. This supports the contention that promoting relative economic equality can improve the absolute material well-being of the poor. However, no evidence suggests that relatively more generous unemployment benefits systematically reduce poverty.","container-title":"Comparative Political Studies","DOI":"10.1177/0010414005281935","issue":"7","page":"880–904","title":"The Material Consequences of Welfare States: Benefit Generosity and Absolute Poverty in 16 OECD Countries","volume":"39","author":[{"family":"Scruggs","given":"Lyle"},{"family":"Allan","given":"James"}],"issued":{"date-parts":[["2006",9]]}}},{"id":57267,"uris":["http://zotero.org/groups/2295959/items/PQD7TNF2"],"itemData":{"id":57267,"type":"chapter","container-title":"A Research Agenda for the Political Sociology of Welfare","event-place":"Cheltenham, UK","publisher":"Edward Elgar Publishing","publisher-place":"Cheltenham, UK","title":"Investigating the Opinion-Policy Nexus Globally: The Coverage and Generosity of The Welfare State in 186 Countries","author":[{"family":"Breznau","given":"Nate"},{"family":"Grünewald","given":"Aline"},{"family":"Lanver","given":"Felix"}],"editor":[{"family":"Eger","given":"Maureen A."}],"issued":{"date-parts":[["2025"]]}}}],"schema":"https://github.com/citation-style-language/schema/raw/master/csl-citation.json"} </w:instrText>
       </w:r>
       <w:r>
         <w:fldChar w:fldCharType="separate"/>
@@ -1635,7 +3846,7 @@
           <w:kern w:val="0"/>
           <w:vertAlign w:val="superscript"/>
         </w:rPr>
-        <w:t>7–10</w:t>
+        <w:t>12–15</w:t>
       </w:r>
       <w:r>
         <w:fldChar w:fldCharType="end"/>
@@ -1652,11 +3863,7 @@
         <w:t>. These zones were legally exempt from most labor laws to encourage high productivity and high profits</w:t>
       </w:r>
       <w:r>
-        <w:t xml:space="preserve">, to keep a country competitive globally. In these cases, I used </w:t>
-      </w:r>
-      <w:r>
-        <w:lastRenderedPageBreak/>
-        <w:t xml:space="preserve">available resources to estimate what percentage of the formal labor force likely worked in EPZs and subtracted these from the coverage. </w:t>
+        <w:t xml:space="preserve">, to keep a country competitive globally. In these cases, I used available resources to estimate what percentage of the formal labor force likely worked in EPZs and subtracted these from the coverage. </w:t>
       </w:r>
     </w:p>
     <w:p>
@@ -1667,7 +3874,7 @@
         <w:fldChar w:fldCharType="begin"/>
       </w:r>
       <w:r>
-        <w:instrText xml:space="preserve"> ADDIN ZOTERO_ITEM CSL_CITATION {"citationID":"IUtAueMz","properties":{"formattedCitation":"\\super 4,11\\nosupersub{}","plainCitation":"4,11","noteIndex":0},"citationItems":[{"id":58239,"uris":["http://zotero.org/users/5554610/items/Y43PC9PZ"],"itemData":{"id":58239,"type":"article-journal","abstract":"I present new measures of generosity, coverage and institutional characteristics of work-injury policy across 189 countries in the Global Work-Injury Policy Dataset (GWIP) version 2.0. To date, major research efforts produced detailed social policy data for the rich Western countries, and more recently countries of Eastern, Central and Central-Eastern Europe. One of the products of this work, the Social Insurance Entitlements Dataset (SIED) has become a benchmark for social policy research. Using hand-coded data, indicators from the International Labor Organisation, the U.S. Social Security Administration's ‘Social Security Programs Throughout the World’, and computational social science, I demonstrate a process to successfully extend and harmonise the SIED work-injury coverage and generosity variables to cover the Global South; in total 167 countries. I also extrapolate to 189 countries in total using imputation for the year 2020 or latest. These data will further various welfare state and social policy research agendas, in particular in the area of work-injury policy which is often understudied in comparison to other social security policies. As a demonstration I use the GWIP data to analyse classic hypotheses in welfare state research regarding the logic of industrialization and cultural values.","container-title":"Social Policy &amp; Administration","DOI":"10.1111/spol.13129","ISSN":"1467-9515","issue":"n/a","language":"en","license":"All rights reserved","note":"_eprint: https://onlinelibrary.wiley.com/doi/pdf/10.1111/spol.13129","source":"Wiley Online Library","title":"Measuring and Harmonising Coverage, Generosity and History of Work-Injury Policies Globally","URL":"https://onlinelibrary.wiley.com/doi/abs/10.1111/spol.13129","volume":"n/a","author":[{"family":"Breznau","given":"Nate"}],"accessed":{"date-parts":[["2025",3,18]]},"issued":{"date-parts":[["2025"]]}}},{"id":12540,"uris":["http://zotero.org/users/5554610/items/UMZTNYBT"],"itemData":{"id":12540,"type":"document","publisher":"International Labor Organization","title":"Global Programme Employment Injury Insurance and Protection | GEIP Data","URL":"https://www.ilo.org/wcmsp5/groups/public/---ed_emp/---emp_ent/documents/publication/wcms_573083.pdf","author":[{"family":"ILO","given":""}],"issued":{"date-parts":[["2014"]]}}}],"schema":"https://github.com/citation-style-language/schema/raw/master/csl-citation.json"} </w:instrText>
+        <w:instrText xml:space="preserve"> ADDIN ZOTERO_ITEM CSL_CITATION {"citationID":"IUtAueMz","properties":{"formattedCitation":"\\super 4,16\\nosupersub{}","plainCitation":"4,16","noteIndex":0},"citationItems":[{"id":58239,"uris":["http://zotero.org/users/5554610/items/Y43PC9PZ"],"itemData":{"id":58239,"type":"article-journal","abstract":"I present new measures of generosity, coverage and institutional characteristics of work-injury policy across 189 countries in the Global Work-Injury Policy Dataset (GWIP) version 2.0. To date, major research efforts produced detailed social policy data for the rich Western countries, and more recently countries of Eastern, Central and Central-Eastern Europe. One of the products of this work, the Social Insurance Entitlements Dataset (SIED) has become a benchmark for social policy research. Using hand-coded data, indicators from the International Labor Organisation, the U.S. Social Security Administration's ‘Social Security Programs Throughout the World’, and computational social science, I demonstrate a process to successfully extend and harmonise the SIED work-injury coverage and generosity variables to cover the Global South; in total 167 countries. I also extrapolate to 189 countries in total using imputation for the year 2020 or latest. These data will further various welfare state and social policy research agendas, in particular in the area of work-injury policy which is often understudied in comparison to other social security policies. As a demonstration I use the GWIP data to analyse classic hypotheses in welfare state research regarding the logic of industrialization and cultural values.","container-title":"Social Policy &amp; Administration","DOI":"10.1111/spol.13129","ISSN":"1467-9515","issue":"n/a","language":"en","license":"All rights reserved","note":"_eprint: https://onlinelibrary.wiley.com/doi/pdf/10.1111/spol.13129","source":"Wiley Online Library","title":"Measuring and Harmonising Coverage, Generosity and History of Work-Injury Policies Globally","URL":"https://onlinelibrary.wiley.com/doi/abs/10.1111/spol.13129","volume":"n/a","author":[{"family":"Breznau","given":"Nate"}],"accessed":{"date-parts":[["2025",3,18]]},"issued":{"date-parts":[["2025"]]}}},{"id":12540,"uris":["http://zotero.org/users/5554610/items/UMZTNYBT"],"itemData":{"id":12540,"type":"document","publisher":"International Labor Organization","title":"Global Programme Employment Injury Insurance and Protection | GEIP Data","URL":"https://www.ilo.org/wcmsp5/groups/public/---ed_emp/---emp_ent/documents/publication/wcms_573083.pdf","author":[{"family":"ILO","given":""}],"issued":{"date-parts":[["2014"]]}}}],"schema":"https://github.com/citation-style-language/schema/raw/master/csl-citation.json"} </w:instrText>
       </w:r>
       <w:r>
         <w:fldChar w:fldCharType="separate"/>
@@ -1678,7 +3885,7 @@
           <w:kern w:val="0"/>
           <w:vertAlign w:val="superscript"/>
         </w:rPr>
-        <w:t>4,11</w:t>
+        <w:t>4,16</w:t>
       </w:r>
       <w:r>
         <w:fldChar w:fldCharType="end"/>
@@ -1704,27 +3911,179 @@
     </w:p>
     <w:p>
       <w:r>
+        <w:lastRenderedPageBreak/>
         <w:t xml:space="preserve">Figure 1 provides maps of coverage in four important phases of welfare state development – just after the Industrial Revolution, just after World War II, in the 1970s after colonial occupations mostly had ended, and in 2020 (the most recently available measures). </w:t>
       </w:r>
       <w:r>
         <w:t xml:space="preserve"> </w:t>
+      </w:r>
+    </w:p>
+    <w:p>
+      <w:pPr>
+        <w:keepNext/>
+        <w:keepLines/>
+        <w:spacing w:after="0"/>
+      </w:pPr>
+      <w:r>
+        <w:rPr>
+          <w:noProof/>
+        </w:rPr>
+        <w:drawing>
+          <wp:inline distT="0" distB="0" distL="0" distR="0" wp14:anchorId="2E1C3B15" wp14:editId="4971364E">
+            <wp:extent cx="5972810" cy="2986405"/>
+            <wp:effectExtent l="0" t="0" r="8890" b="4445"/>
+            <wp:docPr id="2133460956" name="Picture 1"/>
+            <wp:cNvGraphicFramePr>
+              <a:graphicFrameLocks xmlns:a="http://schemas.openxmlformats.org/drawingml/2006/main" noChangeAspect="1"/>
+            </wp:cNvGraphicFramePr>
+            <a:graphic xmlns:a="http://schemas.openxmlformats.org/drawingml/2006/main">
+              <a:graphicData uri="http://schemas.openxmlformats.org/drawingml/2006/picture">
+                <pic:pic xmlns:pic="http://schemas.openxmlformats.org/drawingml/2006/picture">
+                  <pic:nvPicPr>
+                    <pic:cNvPr id="2133460956" name="Picture 2133460956"/>
+                    <pic:cNvPicPr/>
+                  </pic:nvPicPr>
+                  <pic:blipFill>
+                    <a:blip r:embed="rId9" cstate="print">
+                      <a:extLst>
+                        <a:ext uri="{28A0092B-C50C-407E-A947-70E740481C1C}">
+                          <a14:useLocalDpi xmlns:a14="http://schemas.microsoft.com/office/drawing/2010/main" val="0"/>
+                        </a:ext>
+                      </a:extLst>
+                    </a:blip>
+                    <a:stretch>
+                      <a:fillRect/>
+                    </a:stretch>
+                  </pic:blipFill>
+                  <pic:spPr>
+                    <a:xfrm>
+                      <a:off x="0" y="0"/>
+                      <a:ext cx="5972810" cy="2986405"/>
+                    </a:xfrm>
+                    <a:prstGeom prst="rect">
+                      <a:avLst/>
+                    </a:prstGeom>
+                  </pic:spPr>
+                </pic:pic>
+              </a:graphicData>
+            </a:graphic>
+          </wp:inline>
+        </w:drawing>
+      </w:r>
+    </w:p>
+    <w:p>
+      <w:pPr>
+        <w:keepNext/>
+        <w:keepLines/>
+        <w:spacing w:after="0"/>
+        <w:jc w:val="center"/>
+      </w:pPr>
+      <w:r>
+        <w:rPr>
+          <w:noProof/>
+        </w:rPr>
+        <w:drawing>
+          <wp:inline distT="0" distB="0" distL="0" distR="0" wp14:anchorId="4A4C8D00" wp14:editId="52A61B46">
+            <wp:extent cx="4314825" cy="431666"/>
+            <wp:effectExtent l="0" t="0" r="0" b="6985"/>
+            <wp:docPr id="1288494757" name="Picture 2"/>
+            <wp:cNvGraphicFramePr>
+              <a:graphicFrameLocks xmlns:a="http://schemas.openxmlformats.org/drawingml/2006/main" noChangeAspect="1"/>
+            </wp:cNvGraphicFramePr>
+            <a:graphic xmlns:a="http://schemas.openxmlformats.org/drawingml/2006/main">
+              <a:graphicData uri="http://schemas.openxmlformats.org/drawingml/2006/picture">
+                <pic:pic xmlns:pic="http://schemas.openxmlformats.org/drawingml/2006/picture">
+                  <pic:nvPicPr>
+                    <pic:cNvPr id="1288494757" name="Picture 1288494757"/>
+                    <pic:cNvPicPr/>
+                  </pic:nvPicPr>
+                  <pic:blipFill>
+                    <a:blip r:embed="rId10" cstate="print">
+                      <a:extLst>
+                        <a:ext uri="{28A0092B-C50C-407E-A947-70E740481C1C}">
+                          <a14:useLocalDpi xmlns:a14="http://schemas.microsoft.com/office/drawing/2010/main" val="0"/>
+                        </a:ext>
+                      </a:extLst>
+                    </a:blip>
+                    <a:stretch>
+                      <a:fillRect/>
+                    </a:stretch>
+                  </pic:blipFill>
+                  <pic:spPr>
+                    <a:xfrm>
+                      <a:off x="0" y="0"/>
+                      <a:ext cx="4419502" cy="442138"/>
+                    </a:xfrm>
+                    <a:prstGeom prst="rect">
+                      <a:avLst/>
+                    </a:prstGeom>
+                  </pic:spPr>
+                </pic:pic>
+              </a:graphicData>
+            </a:graphic>
+          </wp:inline>
+        </w:drawing>
+      </w:r>
+    </w:p>
+    <w:p>
+      <w:pPr>
+        <w:pStyle w:val="Heading2"/>
+        <w:keepNext/>
+        <w:keepLines/>
+        <w:spacing w:after="0"/>
+      </w:pPr>
+      <w:r>
+        <w:t xml:space="preserve">Figure 1. </w:t>
+      </w:r>
+      <w:r>
+        <w:t>Coverage rate of work-injury protections as a percent of the labor force across f</w:t>
+      </w:r>
+      <w:r>
+        <w:t>our phases of global welfare state development</w:t>
+      </w:r>
+    </w:p>
+    <w:p>
+      <w:r>
+        <w:t xml:space="preserve">Data are from the gwip_long v1.0 with interpolation between policy observations, see </w:t>
+      </w:r>
+      <w:hyperlink r:id="rId11" w:history="1">
+        <w:r>
+          <w:rPr>
+            <w:rStyle w:val="Hyperlink"/>
+          </w:rPr>
+          <w:t>Workflow Repository</w:t>
+        </w:r>
+      </w:hyperlink>
+      <w:r>
+        <w:t xml:space="preserve">. </w:t>
       </w:r>
     </w:p>
     <w:p/>
     <w:p>
       <w:pPr>
         <w:pStyle w:val="Heading2"/>
+        <w:keepNext/>
+        <w:keepLines/>
+        <w:spacing w:after="0"/>
       </w:pPr>
       <w:r>
-        <w:t>Figure 1. Four phases of global welfare state development</w:t>
+        <w:t>Figure 2. Replacement rates</w:t>
       </w:r>
     </w:p>
+    <w:p/>
+    <w:p/>
+    <w:p/>
     <w:p>
       <w:pPr>
         <w:pStyle w:val="Heading1"/>
       </w:pPr>
       <w:r>
-        <w:t>Handling missing data and assumptions</w:t>
+        <w:t>Missing data, assumptions and quality control</w:t>
+      </w:r>
+    </w:p>
+    <w:p>
+      <w:r>
+        <w:t>Distinguishing missings: A -99 means there is a law and therefore should be a value, but we could not find it. A “0” means that there is a value, but only miners are covered or that there was only compensation for death, and this is not enough to count as a full law or real injury compensation. A “none” means that there was no law covering this but there was some other reason to have a data point here.</w:t>
       </w:r>
     </w:p>
     <w:p>
@@ -1737,6 +4096,7 @@
         <w:rPr>
           <w:lang w:val="en-GB"/>
         </w:rPr>
+        <w:lastRenderedPageBreak/>
         <w:t>The GWIP_long file does not impute data for years without documented laws or coverage estimates. Only years with at least one source are recorded. Replacement rates and durations are assumed constant from the adoption of a law until a subsequent legislative change. Coverage rates are expected to expand over time but are only updated when sources indicate an increase. For early periods, especially under employer</w:t>
       </w:r>
       <w:r>
@@ -1757,53 +4117,46 @@
     <w:p>
       <w:pPr>
         <w:rPr>
-          <w:b/>
-          <w:bCs/>
           <w:lang w:val="en-GB"/>
         </w:rPr>
       </w:pPr>
       <w:r>
         <w:rPr>
-          <w:b/>
-          <w:bCs/>
-          <w:lang w:val="en-GB"/>
-        </w:rPr>
-        <w:t>Quality control</w:t>
+          <w:lang w:val="en-GB"/>
+        </w:rPr>
+        <w:t>Data extraction was performed by multiple coders and cross</w:t>
+      </w:r>
+      <w:r>
+        <w:rPr>
+          <w:lang w:val="en-GB"/>
+        </w:rPr>
+        <w:noBreakHyphen/>
+        <w:t>checked across sources. Disagreements were resolved through discussion and, where necessary, by consulting additional legal texts. The project maintained a version</w:t>
+      </w:r>
+      <w:r>
+        <w:rPr>
+          <w:lang w:val="en-GB"/>
+        </w:rPr>
+        <w:noBreakHyphen/>
+        <w:t>controlled repository for scripts that clean and format the raw entries into the published files. Prior to release, random entries were re</w:t>
+      </w:r>
+      <w:r>
+        <w:rPr>
+          <w:lang w:val="en-GB"/>
+        </w:rPr>
+        <w:noBreakHyphen/>
+        <w:t>verified against primary sources. Validation checks ensured consistency of program type classification and chronological plausibility (e.g., the first insurance scheme cannot predate the first law). A list of unresolved ambiguities is documented in the codebook and flagged within the NOTES fields.</w:t>
       </w:r>
     </w:p>
     <w:p>
       <w:pPr>
-        <w:rPr>
-          <w:lang w:val="en-GB"/>
-        </w:rPr>
+        <w:pStyle w:val="Heading2"/>
+        <w:keepNext/>
+        <w:keepLines/>
+        <w:spacing w:after="0"/>
       </w:pPr>
       <w:r>
-        <w:rPr>
-          <w:lang w:val="en-GB"/>
-        </w:rPr>
-        <w:lastRenderedPageBreak/>
-        <w:t>Data extraction was performed by multiple coders and cross</w:t>
-      </w:r>
-      <w:r>
-        <w:rPr>
-          <w:lang w:val="en-GB"/>
-        </w:rPr>
-        <w:noBreakHyphen/>
-        <w:t>checked across sources. Disagreements were resolved through discussion and, where necessary, by consulting additional legal texts. The project maintained a version</w:t>
-      </w:r>
-      <w:r>
-        <w:rPr>
-          <w:lang w:val="en-GB"/>
-        </w:rPr>
-        <w:noBreakHyphen/>
-        <w:t>controlled repository for scripts that clean and format the raw entries into the published files. Prior to release, random entries were re</w:t>
-      </w:r>
-      <w:r>
-        <w:rPr>
-          <w:lang w:val="en-GB"/>
-        </w:rPr>
-        <w:noBreakHyphen/>
-        <w:t>verified against primary sources. Validation checks ensured consistency of program type classification and chronological plausibility (e.g., the first insurance scheme cannot predate the first law). A list of unresolved ambiguities is documented in the codebook and flagged within the NOTES fields.</w:t>
+        <w:t>Figure 3. Comparing GWIP and ILO coverage rate as a percentage of the labour force</w:t>
       </w:r>
     </w:p>
     <w:p>
@@ -1869,7 +4222,7 @@
           <w:iCs/>
           <w:lang w:val="en-GB"/>
         </w:rPr>
-        <w:t>Breznau and Lanver Global Work</w:t>
+        <w:t>Global Work</w:t>
       </w:r>
       <w:r>
         <w:rPr>
@@ -1878,22 +4231,69 @@
           <w:lang w:val="en-GB"/>
         </w:rPr>
         <w:noBreakHyphen/>
-        <w:t>Injury Policy Database (GWIP) Project Overview and Codebook v2.pdf</w:t>
-      </w:r>
-      <w:hyperlink r:id="rId9" w:anchor=":~:text=gwip_long_v1" w:tgtFrame="_blank" w:history="1">
-        <w:r>
-          <w:rPr>
-            <w:rStyle w:val="Hyperlink"/>
-            <w:lang w:val="en-GB"/>
-          </w:rPr>
-          <w:t>dataverse.harvard.edu</w:t>
-        </w:r>
-      </w:hyperlink>
-      <w:r>
-        <w:rPr>
-          <w:lang w:val="en-GB"/>
-        </w:rPr>
-        <w:t>.</w:t>
+        <w:t>Injury Policy Database (GWIP) Project Overview and Codebook v2</w:t>
+      </w:r>
+      <w:r>
+        <w:rPr>
+          <w:i/>
+          <w:iCs/>
+          <w:lang w:val="en-GB"/>
+        </w:rPr>
+        <w:t xml:space="preserve"> </w:t>
+      </w:r>
+      <w:r>
+        <w:rPr>
+          <w:i/>
+          <w:iCs/>
+          <w:lang w:val="en-GB"/>
+        </w:rPr>
+        <w:fldChar w:fldCharType="begin"/>
+      </w:r>
+      <w:r>
+        <w:rPr>
+          <w:i/>
+          <w:iCs/>
+          <w:lang w:val="en-GB"/>
+        </w:rPr>
+        <w:instrText xml:space="preserve"> ADDIN ZOTERO_ITEM CSL_CITATION {"citationID":"m3auNQoL","properties":{"formattedCitation":"\\super 11\\nosupersub{}","plainCitation":"11","noteIndex":0},"citationItems":[{"id":59305,"uris":["http://zotero.org/groups/2295959/items/2HIY3UEE"],"itemData":{"id":59305,"type":"article","abstract":"The Global Work-Injury Policy Database (GWIP) provides data on the introduction and development of work-injury policy in 189 independent nation states or territories. Work-injury policies are also historically known as “workmen’s compensation” and sometimes “accident insurance”. This paper provides the codebook for the GWIP. Several aspects of this research are confounded by terminology; therefore, we provide theoretical definitions and justifications of coding decisions in addition to the hard codes. This document accompanies the third public release of the 2020 cross-sectional data, gwip_v3.csv and the first public release of the longitudinal gwip_long_v1.csv data.","DOI":"10.31235/osf.io/rx3g4_v1","language":"en-us","publisher":"OSF","source":"OSF Preprints","title":"Global Work-Injury Policy Database (GWIP): Project Overview and Codebook, v2","title-short":"Global Work-Injury Policy Database (GWIP)","URL":"https://osf.io/rx3g4_v1","author":[{"family":"Breznau","given":"Nate"},{"family":"Lanver","given":"Felix"}],"accessed":{"date-parts":[["2025",8,11]]},"issued":{"date-parts":[["2025",8,5]]}}}],"schema":"https://github.com/citation-style-language/schema/raw/master/csl-citation.json"} </w:instrText>
+      </w:r>
+      <w:r>
+        <w:rPr>
+          <w:i/>
+          <w:iCs/>
+          <w:lang w:val="en-GB"/>
+        </w:rPr>
+        <w:fldChar w:fldCharType="separate"/>
+      </w:r>
+      <w:r>
+        <w:rPr>
+          <w:rFonts w:ascii="Aptos" w:hAnsi="Aptos" w:cs="Times New Roman"/>
+          <w:kern w:val="0"/>
+          <w:vertAlign w:val="superscript"/>
+        </w:rPr>
+        <w:t>11</w:t>
+      </w:r>
+      <w:r>
+        <w:rPr>
+          <w:i/>
+          <w:iCs/>
+          <w:lang w:val="en-GB"/>
+        </w:rPr>
+        <w:fldChar w:fldCharType="end"/>
+      </w:r>
+      <w:r>
+        <w:rPr>
+          <w:i/>
+          <w:iCs/>
+          <w:lang w:val="en-GB"/>
+        </w:rPr>
+        <w:t xml:space="preserve"> </w:t>
+      </w:r>
+      <w:r>
+        <w:rPr>
+          <w:lang w:val="en-GB"/>
+        </w:rPr>
+        <w:t xml:space="preserve">published together with my co-researcher Felix Lanver whose participation included the development of the gwip v1.0 Cross-Sectional data and supporting materials, which therefore keeps him as a co-author on the newer version of the codebook which I otherwise alone updated. </w:t>
       </w:r>
     </w:p>
     <w:p>
@@ -1910,7 +4310,23 @@
           <w:bCs/>
           <w:lang w:val="en-GB"/>
         </w:rPr>
-        <w:t>Table 1 – Variables in the GWIP_v3 cross</w:t>
+        <w:t>Table </w:t>
+      </w:r>
+      <w:r>
+        <w:rPr>
+          <w:b/>
+          <w:bCs/>
+          <w:lang w:val="en-GB"/>
+        </w:rPr>
+        <w:t>2</w:t>
+      </w:r>
+      <w:r>
+        <w:rPr>
+          <w:b/>
+          <w:bCs/>
+          <w:lang w:val="en-GB"/>
+        </w:rPr>
+        <w:t xml:space="preserve"> – Variables in the GWIP_v3 cross</w:t>
       </w:r>
       <w:r>
         <w:rPr>
@@ -2102,6 +4518,7 @@
               <w:rPr>
                 <w:lang w:val="en-GB"/>
               </w:rPr>
+              <w:lastRenderedPageBreak/>
               <w:t>independence</w:t>
             </w:r>
           </w:p>
@@ -2289,7 +4706,6 @@
               <w:rPr>
                 <w:lang w:val="en-GB"/>
               </w:rPr>
-              <w:lastRenderedPageBreak/>
               <w:t>labor_workinjury_firstins_source</w:t>
             </w:r>
           </w:p>
@@ -2657,6 +5073,7 @@
               <w:rPr>
                 <w:lang w:val="en-GB"/>
               </w:rPr>
+              <w:lastRenderedPageBreak/>
               <w:t>labor_workinjury_firstlaw_programtype_source</w:t>
             </w:r>
           </w:p>
@@ -2722,7 +5139,19 @@
               <w:rPr>
                 <w:lang w:val="en-GB"/>
               </w:rPr>
-              <w:t>Year of first law according to the SSPW dataset.</w:t>
+              <w:t>Year of first law according to the SSP</w:t>
+            </w:r>
+            <w:r>
+              <w:rPr>
+                <w:lang w:val="en-GB"/>
+              </w:rPr>
+              <w:t>T</w:t>
+            </w:r>
+            <w:r>
+              <w:rPr>
+                <w:lang w:val="en-GB"/>
+              </w:rPr>
+              <w:t>W dataset.</w:t>
             </w:r>
           </w:p>
         </w:tc>
@@ -2903,7 +5332,6 @@
               <w:rPr>
                 <w:lang w:val="en-GB"/>
               </w:rPr>
-              <w:lastRenderedPageBreak/>
               <w:t>labor_workinjury_firstlaw_bluecollar_coverage</w:t>
             </w:r>
           </w:p>
@@ -3254,6 +5682,7 @@
               <w:rPr>
                 <w:lang w:val="en-GB"/>
               </w:rPr>
+              <w:lastRenderedPageBreak/>
               <w:t>labor_workinjury_replacement_rate_perm_2020</w:t>
             </w:r>
           </w:p>
@@ -3454,14 +5883,7 @@
               <w:rPr>
                 <w:lang w:val="en-GB"/>
               </w:rPr>
-              <w:t xml:space="preserve">Indicator for countries commonly classified as part of </w:t>
-            </w:r>
-            <w:r>
-              <w:rPr>
-                <w:lang w:val="en-GB"/>
-              </w:rPr>
-              <w:lastRenderedPageBreak/>
-              <w:t>the global South (1 = yes, 0 = no).</w:t>
+              <w:t>Indicator for countries commonly classified as part of the global South (1 = yes, 0 = no).</w:t>
             </w:r>
           </w:p>
         </w:tc>
@@ -3486,7 +5908,6 @@
               <w:rPr>
                 <w:lang w:val="en-GB"/>
               </w:rPr>
-              <w:lastRenderedPageBreak/>
               <w:t>labor_workinjury_coverage_pct_lf_2020</w:t>
             </w:r>
           </w:p>
@@ -3624,7 +6045,23 @@
           <w:bCs/>
           <w:lang w:val="en-GB"/>
         </w:rPr>
-        <w:t>Table 2 – Variables in the GWIP_long v1.0 longitudinal dataset</w:t>
+        <w:t>Table </w:t>
+      </w:r>
+      <w:r>
+        <w:rPr>
+          <w:b/>
+          <w:bCs/>
+          <w:lang w:val="en-GB"/>
+        </w:rPr>
+        <w:t>3</w:t>
+      </w:r>
+      <w:r>
+        <w:rPr>
+          <w:b/>
+          <w:bCs/>
+          <w:lang w:val="en-GB"/>
+        </w:rPr>
+        <w:t xml:space="preserve"> – Variables in the GWIP_long v1.0 longitudinal dataset</w:t>
       </w:r>
     </w:p>
     <w:tbl>
@@ -3852,6 +6289,7 @@
               <w:rPr>
                 <w:lang w:val="en-GB"/>
               </w:rPr>
+              <w:lastRenderedPageBreak/>
               <w:t>law</w:t>
             </w:r>
           </w:p>
@@ -4084,7 +6522,6 @@
               <w:rPr>
                 <w:lang w:val="en-GB"/>
               </w:rPr>
-              <w:lastRenderedPageBreak/>
               <w:t>labor_workinjury_duration_perm</w:t>
             </w:r>
           </w:p>
@@ -4512,6 +6949,7 @@
         <w:rPr>
           <w:lang w:val="en-GB"/>
         </w:rPr>
+        <w:lastRenderedPageBreak/>
         <w:t>The accuracy of GWIP_long depends on the completeness of historical sources and the consistency of coding. To enhance reliability, each entry was independently coded by at least two researchers. Discrepancies were reconciled through discussion and, where necessary, by consulting additional documents. Where multiple sources disagreed on a year or replacement rate, preference was given to primary legislation or official compendia. All sources used are listed in the dataset and codebook, enabling users to verify specific entries. Chronological consistency checks flagged cases where a later program type appeared before an earlier type; these were examined and corrected as needed. A series of automated scripts assessed the range of coverage values, ensuring that replacement rates fell within plausible bounds (0–100 %) and that durations were non</w:t>
       </w:r>
       <w:r>
@@ -4539,14 +6977,7 @@
           <w:lang w:val="en-GB"/>
         </w:rPr>
         <w:noBreakHyphen/>
-        <w:t xml:space="preserve">liability systems did not report replacement rates or coverage, and coverage estimates for the informal sector remain speculative. To minimise imputation bias, GWIP_long records only years for which there is a </w:t>
-      </w:r>
-      <w:r>
-        <w:rPr>
-          <w:lang w:val="en-GB"/>
-        </w:rPr>
-        <w:lastRenderedPageBreak/>
-        <w:t>documented law or secondary coverage estimate. Replacement rates are assumed constant from the enactment of a law until the next legislative change. Coverage rates likely increase between reforms, but they are only updated when evidence motivates a new estimate. Researchers should therefore interpret the time series as step functions and avoid interpolating trends without consulting the original sources. The coverage_notes field provides context for each estimate and flags inferred values. A comparison of GWIP_long against the cross</w:t>
+        <w:t>liability systems did not report replacement rates or coverage, and coverage estimates for the informal sector remain speculative. To minimise imputation bias, GWIP_long records only years for which there is a documented law or secondary coverage estimate. Replacement rates are assumed constant from the enactment of a law until the next legislative change. Coverage rates likely increase between reforms, but they are only updated when evidence motivates a new estimate. Researchers should therefore interpret the time series as step functions and avoid interpolating trends without consulting the original sources. The coverage_notes field provides context for each estimate and flags inferred values. A comparison of GWIP_long against the cross</w:t>
       </w:r>
       <w:r>
         <w:rPr>
@@ -4610,7 +7041,14 @@
           <w:lang w:val="en-GB"/>
         </w:rPr>
         <w:noBreakHyphen/>
-        <w:t>injury law adoption and a line plot showing the cumulative number of adopting countries over time could illustrate policy diffusion. Another figure could display distributions of replacement rates and coverage across programme types, highlighting variation between employer</w:t>
+        <w:t xml:space="preserve">injury law adoption and a line plot showing the cumulative number of adopting countries over </w:t>
+      </w:r>
+      <w:r>
+        <w:rPr>
+          <w:lang w:val="en-GB"/>
+        </w:rPr>
+        <w:lastRenderedPageBreak/>
+        <w:t>time could illustrate policy diffusion. Another figure could display distributions of replacement rates and coverage across programme types, highlighting variation between employer</w:t>
       </w:r>
       <w:r>
         <w:rPr>
@@ -4647,7 +7085,7 @@
         </w:rPr>
         <w:t xml:space="preserve"> emphasises that Data Descriptors should focus on documenting datasets rather than presenting scientific results</w:t>
       </w:r>
-      <w:hyperlink r:id="rId10" w:anchor=":~:text=For%20Data%20Descriptors%2C%20this%20section,on%20novelty%2C%20impact%2C%20or%20utility" w:tgtFrame="_blank" w:history="1">
+      <w:hyperlink r:id="rId12" w:anchor=":~:text=For%20Data%20Descriptors%2C%20this%20section,on%20novelty%2C%20impact%2C%20or%20utility" w:tgtFrame="_blank" w:history="1">
         <w:r>
           <w:rPr>
             <w:rStyle w:val="Hyperlink"/>
@@ -4697,16 +7135,9 @@
           <w:lang w:val="en-GB"/>
         </w:rPr>
         <w:noBreakHyphen/>
-        <w:t xml:space="preserve">sectional files gwip_v1.tab, gwip20.tab and gwip_v3.tab, variable labels files, and the project overview and codebook. The first release of the longitudinal file provides coverage and replacement rates for 188 </w:t>
-      </w:r>
-      <w:r>
-        <w:rPr>
-          <w:lang w:val="en-GB"/>
-        </w:rPr>
-        <w:lastRenderedPageBreak/>
-        <w:t>countries</w:t>
-      </w:r>
-      <w:hyperlink r:id="rId11" w:anchor=":~:text=gwip_long_v1" w:tgtFrame="_blank" w:history="1">
+        <w:t>sectional files gwip_v1.tab, gwip20.tab and gwip_v3.tab, variable labels files, and the project overview and codebook. The first release of the longitudinal file provides coverage and replacement rates for 188 countries</w:t>
+      </w:r>
+      <w:hyperlink r:id="rId13" w:anchor=":~:text=gwip_long_v1" w:tgtFrame="_blank" w:history="1">
         <w:r>
           <w:rPr>
             <w:rStyle w:val="Hyperlink"/>
@@ -4820,8 +7251,14 @@
       </w:pPr>
     </w:p>
     <w:sectPr>
+      <w:footerReference w:type="default" r:id="rId14"/>
+      <w:footnotePr>
+        <w:numFmt w:val="lowerLetter"/>
+      </w:footnotePr>
+      <w:type w:val="continuous"/>
       <w:pgSz w:w="12240" w:h="15840"/>
       <w:pgMar w:top="1417" w:right="1417" w:bottom="1134" w:left="1417" w:header="720" w:footer="720" w:gutter="0"/>
+      <w:pgNumType w:start="0"/>
       <w:cols w:space="720"/>
       <w:docGrid w:linePitch="360"/>
     </w:sectPr>
@@ -4854,6 +7291,59 @@
 </w:endnotes>
 </file>
 
+<file path=word/footer1.xml><?xml version="1.0" encoding="utf-8"?>
+<w:ftr xmlns:wpc="http://schemas.microsoft.com/office/word/2010/wordprocessingCanvas" xmlns:cx="http://schemas.microsoft.com/office/drawing/2014/chartex" xmlns:cx1="http://schemas.microsoft.com/office/drawing/2015/9/8/chartex" xmlns:cx2="http://schemas.microsoft.com/office/drawing/2015/10/21/chartex" xmlns:cx3="http://schemas.microsoft.com/office/drawing/2016/5/9/chartex" xmlns:cx4="http://schemas.microsoft.com/office/drawing/2016/5/10/chartex" xmlns:cx5="http://schemas.microsoft.com/office/drawing/2016/5/11/chartex" xmlns:cx6="http://schemas.microsoft.com/office/drawing/2016/5/12/chartex" xmlns:cx7="http://schemas.microsoft.com/office/drawing/2016/5/13/chartex" xmlns:cx8="http://schemas.microsoft.com/office/drawing/2016/5/14/chartex" xmlns:mc="http://schemas.openxmlformats.org/markup-compatibility/2006" xmlns:aink="http://schemas.microsoft.com/office/drawing/2016/ink" xmlns:am3d="http://schemas.microsoft.com/office/drawing/2017/model3d" xmlns:o="urn:schemas-microsoft-com:office:office" xmlns:oel="http://schemas.microsoft.com/office/2019/extlst" xmlns:r="http://schemas.openxmlformats.org/officeDocument/2006/relationships" xmlns:m="http://schemas.openxmlformats.org/officeDocument/2006/math" xmlns:v="urn:schemas-microsoft-com:vml" xmlns:wp14="http://schemas.microsoft.com/office/word/2010/wordprocessingDrawing" xmlns:wp="http://schemas.openxmlformats.org/drawingml/2006/wordprocessingDrawing" xmlns:w10="urn:schemas-microsoft-com:office:word" xmlns:w="http://schemas.openxmlformats.org/wordprocessingml/2006/main" xmlns:w14="http://schemas.microsoft.com/office/word/2010/wordml" xmlns:w15="http://schemas.microsoft.com/office/word/2012/wordml" xmlns:w16cex="http://schemas.microsoft.com/office/word/2018/wordml/cex" xmlns:w16cid="http://schemas.microsoft.com/office/word/2016/wordml/cid" xmlns:w16="http://schemas.microsoft.com/office/word/2018/wordml" xmlns:w16du="http://schemas.microsoft.com/office/word/2023/wordml/word16du" xmlns:w16sdtdh="http://schemas.microsoft.com/office/word/2020/wordml/sdtdatahash" xmlns:w16sdtfl="http://schemas.microsoft.com/office/word/2024/wordml/sdtformatlock" xmlns:w16se="http://schemas.microsoft.com/office/word/2015/wordml/symex" xmlns:wpg="http://schemas.microsoft.com/office/word/2010/wordprocessingGroup" xmlns:wpi="http://schemas.microsoft.com/office/word/2010/wordprocessingInk" xmlns:wne="http://schemas.microsoft.com/office/word/2006/wordml" xmlns:wps="http://schemas.microsoft.com/office/word/2010/wordprocessingShape" mc:Ignorable="w14 w15 w16se w16cid w16 w16cex w16sdtdh w16sdtfl w16du wp14">
+  <w:sdt>
+    <w:sdtPr>
+      <w:id w:val="-856820236"/>
+      <w:docPartObj>
+        <w:docPartGallery w:val="Page Numbers (Bottom of Page)"/>
+        <w:docPartUnique/>
+      </w:docPartObj>
+    </w:sdtPr>
+    <w:sdtEndPr>
+      <w:rPr>
+        <w:noProof/>
+      </w:rPr>
+    </w:sdtEndPr>
+    <w:sdtContent>
+      <w:p>
+        <w:pPr>
+          <w:pStyle w:val="Footer"/>
+          <w:jc w:val="center"/>
+        </w:pPr>
+        <w:r>
+          <w:fldChar w:fldCharType="begin"/>
+        </w:r>
+        <w:r>
+          <w:instrText xml:space="preserve"> PAGE   \* MERGEFORMAT </w:instrText>
+        </w:r>
+        <w:r>
+          <w:fldChar w:fldCharType="separate"/>
+        </w:r>
+        <w:r>
+          <w:rPr>
+            <w:noProof/>
+          </w:rPr>
+          <w:t>2</w:t>
+        </w:r>
+        <w:r>
+          <w:rPr>
+            <w:noProof/>
+          </w:rPr>
+          <w:fldChar w:fldCharType="end"/>
+        </w:r>
+      </w:p>
+    </w:sdtContent>
+  </w:sdt>
+  <w:p>
+    <w:pPr>
+      <w:pStyle w:val="Footer"/>
+    </w:pPr>
+  </w:p>
+</w:ftr>
+</file>
+
 <file path=word/footnotes.xml><?xml version="1.0" encoding="utf-8"?>
 <w:footnotes xmlns:wpc="http://schemas.microsoft.com/office/word/2010/wordprocessingCanvas" xmlns:cx="http://schemas.microsoft.com/office/drawing/2014/chartex" xmlns:cx1="http://schemas.microsoft.com/office/drawing/2015/9/8/chartex" xmlns:cx2="http://schemas.microsoft.com/office/drawing/2015/10/21/chartex" xmlns:cx3="http://schemas.microsoft.com/office/drawing/2016/5/9/chartex" xmlns:cx4="http://schemas.microsoft.com/office/drawing/2016/5/10/chartex" xmlns:cx5="http://schemas.microsoft.com/office/drawing/2016/5/11/chartex" xmlns:cx6="http://schemas.microsoft.com/office/drawing/2016/5/12/chartex" xmlns:cx7="http://schemas.microsoft.com/office/drawing/2016/5/13/chartex" xmlns:cx8="http://schemas.microsoft.com/office/drawing/2016/5/14/chartex" xmlns:mc="http://schemas.openxmlformats.org/markup-compatibility/2006" xmlns:aink="http://schemas.microsoft.com/office/drawing/2016/ink" xmlns:am3d="http://schemas.microsoft.com/office/drawing/2017/model3d" xmlns:o="urn:schemas-microsoft-com:office:office" xmlns:oel="http://schemas.microsoft.com/office/2019/extlst" xmlns:r="http://schemas.openxmlformats.org/officeDocument/2006/relationships" xmlns:m="http://schemas.openxmlformats.org/officeDocument/2006/math" xmlns:v="urn:schemas-microsoft-com:vml" xmlns:wp14="http://schemas.microsoft.com/office/word/2010/wordprocessingDrawing" xmlns:wp="http://schemas.openxmlformats.org/drawingml/2006/wordprocessingDrawing" xmlns:w10="urn:schemas-microsoft-com:office:word" xmlns:w="http://schemas.openxmlformats.org/wordprocessingml/2006/main" xmlns:w14="http://schemas.microsoft.com/office/word/2010/wordml" xmlns:w15="http://schemas.microsoft.com/office/word/2012/wordml" xmlns:w16cex="http://schemas.microsoft.com/office/word/2018/wordml/cex" xmlns:w16cid="http://schemas.microsoft.com/office/word/2016/wordml/cid" xmlns:w16="http://schemas.microsoft.com/office/word/2018/wordml" xmlns:w16du="http://schemas.microsoft.com/office/word/2023/wordml/word16du" xmlns:w16sdtdh="http://schemas.microsoft.com/office/word/2020/wordml/sdtdatahash" xmlns:w16sdtfl="http://schemas.microsoft.com/office/word/2024/wordml/sdtformatlock" xmlns:w16se="http://schemas.microsoft.com/office/word/2015/wordml/symex" xmlns:wpg="http://schemas.microsoft.com/office/word/2010/wordprocessingGroup" xmlns:wpi="http://schemas.microsoft.com/office/word/2010/wordprocessingInk" xmlns:wne="http://schemas.microsoft.com/office/word/2006/wordml" xmlns:wps="http://schemas.microsoft.com/office/word/2010/wordprocessingShape" mc:Ignorable="w14 w15 w16se w16cid w16 w16cex w16sdtdh w16sdtfl w16du wp14">
   <w:footnote w:type="separator" w:id="-1">
@@ -4900,7 +7390,7 @@
         <w:fldChar w:fldCharType="begin"/>
       </w:r>
       <w:r>
-        <w:instrText xml:space="preserve"> ADDIN ZOTERO_ITEM CSL_CITATION {"citationID":"qZiHv3uS","properties":{"formattedCitation":"\\super 5\\nosupersub{}","plainCitation":"5","noteIndex":1},"citationItems":[{"id":30085,"uris":["http://zotero.org/groups/2295959/items/RWQ9YB8R"],"itemData":{"id":30085,"type":"dataset","abstract":"The Global Work-Injury Policy Database (GWIP) provides data on the introduction and development of work-injury policy in 186 independent nation sta...","DOI":"10.7910/DVN/IVKYIE","language":"en","note":"container-title: Harvard Dataverse\npublisher: Harvard Dataverse","source":"dataverse.harvard.edu","title":"Global Work-Injury Policy Database (GWIP)","URL":"https://dataverse.harvard.edu/dataset.xhtml?persistentId=doi:10.7910/DVN/IVKYIE","author":[{"family":"Breznau","given":"Nate"},{"family":"Lanver","given":"Felix"}],"accessed":{"date-parts":[["2020",11,4]]},"issued":{"date-parts":[["2020",9,16]]}}}],"schema":"https://github.com/citation-style-language/schema/raw/master/csl-citation.json"} </w:instrText>
+        <w:instrText xml:space="preserve"> ADDIN ZOTERO_ITEM CSL_CITATION {"citationID":"qZiHv3uS","properties":{"formattedCitation":"\\super 6\\nosupersub{}","plainCitation":"6","noteIndex":1},"citationItems":[{"id":30085,"uris":["http://zotero.org/groups/2295959/items/RWQ9YB8R"],"itemData":{"id":30085,"type":"dataset","abstract":"The Global Work-Injury Policy Database (GWIP) provides data on the introduction and development of work-injury policy in 186 independent nation sta...","DOI":"10.7910/DVN/IVKYIE","language":"en","note":"container-title: Harvard Dataverse\npublisher: Harvard Dataverse","source":"dataverse.harvard.edu","title":"Global Work-Injury Policy Database (GWIP)","URL":"https://dataverse.harvard.edu/dataset.xhtml?persistentId=doi:10.7910/DVN/IVKYIE","author":[{"family":"Breznau","given":"Nate"},{"family":"Lanver","given":"Felix"}],"accessed":{"date-parts":[["2020",11,4]]},"issued":{"date-parts":[["2020",9,16]]}}}],"schema":"https://github.com/citation-style-language/schema/raw/master/csl-citation.json"} </w:instrText>
       </w:r>
       <w:r>
         <w:fldChar w:fldCharType="separate"/>
@@ -4911,7 +7401,7 @@
           <w:kern w:val="0"/>
           <w:vertAlign w:val="superscript"/>
         </w:rPr>
-        <w:t>5</w:t>
+        <w:t>6</w:t>
       </w:r>
       <w:r>
         <w:fldChar w:fldCharType="end"/>
@@ -4945,6 +7435,33 @@
       </w:hyperlink>
       <w:r>
         <w:t xml:space="preserve">. For research purposes, users main join the group and view original legal documents. </w:t>
+      </w:r>
+    </w:p>
+  </w:footnote>
+  <w:footnote w:id="3">
+    <w:p>
+      <w:pPr>
+        <w:pStyle w:val="FootnoteText"/>
+      </w:pPr>
+      <w:r>
+        <w:rPr>
+          <w:rStyle w:val="FootnoteReference"/>
+        </w:rPr>
+        <w:footnoteRef/>
+      </w:r>
+      <w:r>
+        <w:t xml:space="preserve"> The data were collected as part of the University of Bremen’s Comparative Research Centre 1342 “The Global Dynamics of Social Policy”. </w:t>
+      </w:r>
+      <w:hyperlink r:id="rId2" w:history="1">
+        <w:r>
+          <w:rPr>
+            <w:rStyle w:val="Hyperlink"/>
+          </w:rPr>
+          <w:t>https://www.socialpolicydynamics.de/en/</w:t>
+        </w:r>
+      </w:hyperlink>
+      <w:r>
+        <w:t xml:space="preserve"> </w:t>
       </w:r>
     </w:p>
   </w:footnote>
@@ -5916,6 +8433,69 @@
       <w:vertAlign w:val="superscript"/>
     </w:rPr>
   </w:style>
+  <w:style w:type="paragraph" w:styleId="Header">
+    <w:name w:val="header"/>
+    <w:basedOn w:val="Normal"/>
+    <w:link w:val="HeaderChar"/>
+    <w:uiPriority w:val="99"/>
+    <w:unhideWhenUsed/>
+    <w:rsid w:val="00135E2C"/>
+    <w:pPr>
+      <w:tabs>
+        <w:tab w:val="center" w:pos="4703"/>
+        <w:tab w:val="right" w:pos="9406"/>
+      </w:tabs>
+      <w:spacing w:after="0" w:line="240" w:lineRule="auto"/>
+    </w:pPr>
+  </w:style>
+  <w:style w:type="character" w:customStyle="1" w:styleId="HeaderChar">
+    <w:name w:val="Header Char"/>
+    <w:basedOn w:val="DefaultParagraphFont"/>
+    <w:link w:val="Header"/>
+    <w:uiPriority w:val="99"/>
+    <w:rsid w:val="00135E2C"/>
+  </w:style>
+  <w:style w:type="paragraph" w:styleId="Footer">
+    <w:name w:val="footer"/>
+    <w:basedOn w:val="Normal"/>
+    <w:link w:val="FooterChar"/>
+    <w:uiPriority w:val="99"/>
+    <w:unhideWhenUsed/>
+    <w:rsid w:val="00135E2C"/>
+    <w:pPr>
+      <w:tabs>
+        <w:tab w:val="center" w:pos="4703"/>
+        <w:tab w:val="right" w:pos="9406"/>
+      </w:tabs>
+      <w:spacing w:after="0" w:line="240" w:lineRule="auto"/>
+    </w:pPr>
+  </w:style>
+  <w:style w:type="character" w:customStyle="1" w:styleId="FooterChar">
+    <w:name w:val="Footer Char"/>
+    <w:basedOn w:val="DefaultParagraphFont"/>
+    <w:link w:val="Footer"/>
+    <w:uiPriority w:val="99"/>
+    <w:rsid w:val="00135E2C"/>
+  </w:style>
+  <w:style w:type="table" w:styleId="TableGrid">
+    <w:name w:val="Table Grid"/>
+    <w:basedOn w:val="TableNormal"/>
+    <w:uiPriority w:val="39"/>
+    <w:rsid w:val="00217D7F"/>
+    <w:pPr>
+      <w:spacing w:after="0" w:line="240" w:lineRule="auto"/>
+    </w:pPr>
+    <w:tblPr>
+      <w:tblBorders>
+        <w:top w:val="single" w:sz="4" w:space="0" w:color="auto"/>
+        <w:left w:val="single" w:sz="4" w:space="0" w:color="auto"/>
+        <w:bottom w:val="single" w:sz="4" w:space="0" w:color="auto"/>
+        <w:right w:val="single" w:sz="4" w:space="0" w:color="auto"/>
+        <w:insideH w:val="single" w:sz="4" w:space="0" w:color="auto"/>
+        <w:insideV w:val="single" w:sz="4" w:space="0" w:color="auto"/>
+      </w:tblBorders>
+    </w:tblPr>
+  </w:style>
 </w:styles>
 </file>
 

</xml_diff>